<commit_message>
Add After code and write refactoring process.
</commit_message>
<xml_diff>
--- a/s299742_Mahamud Hasan/Task_14_Remove Middle Man/Refactoring_Process.docx
+++ b/s299742_Mahamud Hasan/Task_14_Remove Middle Man/Refactoring_Process.docx
@@ -4,14 +4,17 @@
   <w:body>
     <w:p>
       <w:pPr>
-        <w:spacing w:after="0"/>
-        <w:rPr>
+        <w:autoSpaceDE w:val="0"/>
+        <w:autoSpaceDN w:val="0"/>
+        <w:adjustRightInd w:val="0"/>
+        <w:spacing w:after="0" w:line="240" w:lineRule="auto"/>
+        <w:rPr>
+          <w:rStyle w:val="fontstyle01"/>
           <w:rFonts w:ascii="Cambria" w:hAnsi="Cambria"/>
           <w:sz w:val="24"/>
           <w:szCs w:val="24"/>
         </w:rPr>
       </w:pPr>
-      <w:bookmarkStart w:id="0" w:name="OLE_LINK1"/>
       <w:r>
         <w:rPr>
           <w:rStyle w:val="fontstyle01"/>
@@ -19,149 +22,2497 @@
           <w:sz w:val="24"/>
           <w:szCs w:val="24"/>
         </w:rPr>
-        <w:t>Motivation</w:t>
-      </w:r>
-      <w:r>
-        <w:rPr>
+        <w:t xml:space="preserve">User Story: </w:t>
+      </w:r>
+    </w:p>
+    <w:p>
+      <w:pPr>
+        <w:autoSpaceDE w:val="0"/>
+        <w:autoSpaceDN w:val="0"/>
+        <w:adjustRightInd w:val="0"/>
+        <w:spacing w:after="0" w:line="240" w:lineRule="auto"/>
+        <w:rPr>
+          <w:rStyle w:val="fontstyle01"/>
+          <w:rFonts w:ascii="Cambria" w:hAnsi="Cambria"/>
+          <w:b w:val="0"/>
+          <w:sz w:val="24"/>
+          <w:szCs w:val="24"/>
+        </w:rPr>
+      </w:pPr>
+      <w:r>
+        <w:rPr>
+          <w:rStyle w:val="fontstyle01"/>
+          <w:rFonts w:ascii="Cambria" w:hAnsi="Cambria"/>
+          <w:b w:val="0"/>
+          <w:sz w:val="24"/>
+          <w:szCs w:val="24"/>
+        </w:rPr>
+        <w:t xml:space="preserve">As a Scrum team member, I am going to remove phantom or ghost classes using remove </w:t>
+      </w:r>
+      <w:r>
+        <w:rPr>
+          <w:rStyle w:val="fontstyle01"/>
+          <w:rFonts w:ascii="Cambria" w:hAnsi="Cambria"/>
+          <w:b w:val="0"/>
+          <w:sz w:val="24"/>
+          <w:szCs w:val="24"/>
+        </w:rPr>
+        <w:t>middleman</w:t>
+      </w:r>
+      <w:r>
+        <w:rPr>
+          <w:rStyle w:val="fontstyle01"/>
+          <w:rFonts w:ascii="Cambria" w:hAnsi="Cambria"/>
+          <w:b w:val="0"/>
+          <w:sz w:val="24"/>
+          <w:szCs w:val="24"/>
+        </w:rPr>
+        <w:t xml:space="preserve"> refactoring.</w:t>
+      </w:r>
+    </w:p>
+    <w:p>
+      <w:pPr>
+        <w:autoSpaceDE w:val="0"/>
+        <w:autoSpaceDN w:val="0"/>
+        <w:adjustRightInd w:val="0"/>
+        <w:spacing w:after="0" w:line="240" w:lineRule="auto"/>
+        <w:rPr>
+          <w:rStyle w:val="fontstyle01"/>
           <w:rFonts w:ascii="Cambria" w:hAnsi="Cambria"/>
           <w:sz w:val="24"/>
           <w:szCs w:val="24"/>
         </w:rPr>
-        <w:t>:</w:t>
-      </w:r>
-    </w:p>
-    <w:bookmarkEnd w:id="0"/>
-    <w:p>
-      <w:pPr>
-        <w:spacing w:after="0"/>
+      </w:pPr>
+    </w:p>
+    <w:p>
+      <w:pPr>
+        <w:autoSpaceDE w:val="0"/>
+        <w:autoSpaceDN w:val="0"/>
+        <w:adjustRightInd w:val="0"/>
+        <w:spacing w:after="0" w:line="240" w:lineRule="auto"/>
+        <w:rPr>
+          <w:rStyle w:val="fontstyle01"/>
+          <w:rFonts w:ascii="Cambria" w:hAnsi="Cambria"/>
+          <w:sz w:val="24"/>
+          <w:szCs w:val="24"/>
+        </w:rPr>
+      </w:pPr>
+      <w:r>
+        <w:rPr>
+          <w:rStyle w:val="fontstyle01"/>
+          <w:rFonts w:ascii="Cambria" w:hAnsi="Cambria"/>
+          <w:sz w:val="24"/>
+          <w:szCs w:val="24"/>
+        </w:rPr>
+        <w:t xml:space="preserve">Motivation: </w:t>
+      </w:r>
+    </w:p>
+    <w:p>
+      <w:pPr>
+        <w:autoSpaceDE w:val="0"/>
+        <w:autoSpaceDN w:val="0"/>
+        <w:adjustRightInd w:val="0"/>
+        <w:spacing w:after="0" w:line="240" w:lineRule="auto"/>
+        <w:jc w:val="both"/>
+        <w:rPr>
+          <w:rStyle w:val="fontstyle01"/>
+          <w:rFonts w:ascii="Cambria" w:hAnsi="Cambria"/>
+          <w:b w:val="0"/>
+          <w:sz w:val="24"/>
+          <w:szCs w:val="24"/>
+        </w:rPr>
+      </w:pPr>
+      <w:r>
+        <w:rPr>
+          <w:rStyle w:val="fontstyle01"/>
+          <w:rFonts w:ascii="Cambria" w:hAnsi="Cambria"/>
+          <w:b w:val="0"/>
+          <w:sz w:val="24"/>
+          <w:szCs w:val="24"/>
+        </w:rPr>
+        <w:t>Sometimes in code, a class has too many methods that simply delegate to other objects. These are the set of “Phantom” or “Ghost” classes. Fowler calls these “</w:t>
+      </w:r>
+      <w:r>
+        <w:rPr>
+          <w:rStyle w:val="fontstyle01"/>
+          <w:rFonts w:ascii="Cambria" w:hAnsi="Cambria"/>
+          <w:b w:val="0"/>
+          <w:sz w:val="24"/>
+          <w:szCs w:val="24"/>
+        </w:rPr>
+        <w:t>Middlemen</w:t>
+      </w:r>
+      <w:r>
+        <w:rPr>
+          <w:rStyle w:val="fontstyle01"/>
+          <w:rFonts w:ascii="Cambria" w:hAnsi="Cambria"/>
+          <w:b w:val="0"/>
+          <w:sz w:val="24"/>
+          <w:szCs w:val="24"/>
+        </w:rPr>
+        <w:t xml:space="preserve">”. </w:t>
+      </w:r>
+      <w:r>
+        <w:rPr>
+          <w:rStyle w:val="fontstyle01"/>
+          <w:rFonts w:ascii="Cambria" w:hAnsi="Cambria"/>
+          <w:b w:val="0"/>
+          <w:sz w:val="24"/>
+          <w:szCs w:val="24"/>
+        </w:rPr>
+        <w:t>Middlemen</w:t>
+      </w:r>
+      <w:r>
+        <w:rPr>
+          <w:rStyle w:val="fontstyle01"/>
+          <w:rFonts w:ascii="Cambria" w:hAnsi="Cambria"/>
+          <w:b w:val="0"/>
+          <w:sz w:val="24"/>
+          <w:szCs w:val="24"/>
+        </w:rPr>
+        <w:t xml:space="preserve"> classes simply take calls and forward them on to other components without doing any work.</w:t>
+      </w:r>
+    </w:p>
+    <w:p>
+      <w:pPr>
+        <w:autoSpaceDE w:val="0"/>
+        <w:autoSpaceDN w:val="0"/>
+        <w:adjustRightInd w:val="0"/>
+        <w:spacing w:after="0" w:line="240" w:lineRule="auto"/>
+        <w:rPr>
+          <w:rStyle w:val="fontstyle01"/>
+          <w:rFonts w:ascii="Cambria" w:hAnsi="Cambria"/>
+          <w:sz w:val="24"/>
+          <w:szCs w:val="24"/>
+        </w:rPr>
+      </w:pPr>
+    </w:p>
+    <w:p>
+      <w:pPr>
+        <w:autoSpaceDE w:val="0"/>
+        <w:autoSpaceDN w:val="0"/>
+        <w:adjustRightInd w:val="0"/>
+        <w:spacing w:after="0" w:line="240" w:lineRule="auto"/>
+        <w:rPr>
+          <w:rStyle w:val="fontstyle01"/>
+          <w:rFonts w:ascii="Cambria" w:hAnsi="Cambria"/>
+          <w:sz w:val="24"/>
+          <w:szCs w:val="24"/>
+        </w:rPr>
+      </w:pPr>
+      <w:r>
+        <w:rPr>
+          <w:rStyle w:val="fontstyle01"/>
+          <w:rFonts w:ascii="Cambria" w:hAnsi="Cambria"/>
+          <w:sz w:val="24"/>
+          <w:szCs w:val="24"/>
+        </w:rPr>
+        <w:t>Before</w:t>
+      </w:r>
+      <w:r>
+        <w:rPr>
+          <w:rStyle w:val="fontstyle01"/>
+          <w:rFonts w:ascii="Cambria" w:hAnsi="Cambria"/>
+          <w:sz w:val="24"/>
+          <w:szCs w:val="24"/>
+        </w:rPr>
+        <w:t xml:space="preserve">: </w:t>
+      </w:r>
+    </w:p>
+    <w:p>
+      <w:pPr>
+        <w:autoSpaceDE w:val="0"/>
+        <w:autoSpaceDN w:val="0"/>
+        <w:adjustRightInd w:val="0"/>
+        <w:spacing w:after="0" w:line="240" w:lineRule="auto"/>
+        <w:rPr>
+          <w:rStyle w:val="fontstyle01"/>
+          <w:rFonts w:ascii="Consolas" w:hAnsi="Consolas"/>
+          <w:b w:val="0"/>
+          <w:sz w:val="20"/>
+          <w:szCs w:val="24"/>
+        </w:rPr>
+      </w:pPr>
+      <w:r>
+        <w:rPr>
+          <w:rStyle w:val="fontstyle01"/>
+          <w:rFonts w:ascii="Consolas" w:hAnsi="Consolas"/>
+          <w:b w:val="0"/>
+          <w:sz w:val="20"/>
+          <w:szCs w:val="24"/>
+        </w:rPr>
+        <w:t>public class Company</w:t>
+      </w:r>
+    </w:p>
+    <w:p>
+      <w:pPr>
+        <w:autoSpaceDE w:val="0"/>
+        <w:autoSpaceDN w:val="0"/>
+        <w:adjustRightInd w:val="0"/>
+        <w:spacing w:after="0" w:line="240" w:lineRule="auto"/>
+        <w:rPr>
+          <w:rStyle w:val="fontstyle01"/>
+          <w:rFonts w:ascii="Consolas" w:hAnsi="Consolas"/>
+          <w:b w:val="0"/>
+          <w:sz w:val="20"/>
+          <w:szCs w:val="24"/>
+        </w:rPr>
+      </w:pPr>
+      <w:r>
+        <w:rPr>
+          <w:rStyle w:val="fontstyle01"/>
+          <w:rFonts w:ascii="Consolas" w:hAnsi="Consolas"/>
+          <w:b w:val="0"/>
+          <w:sz w:val="20"/>
+          <w:szCs w:val="24"/>
+        </w:rPr>
+        <w:t xml:space="preserve">    {</w:t>
+      </w:r>
+    </w:p>
+    <w:p>
+      <w:pPr>
+        <w:autoSpaceDE w:val="0"/>
+        <w:autoSpaceDN w:val="0"/>
+        <w:adjustRightInd w:val="0"/>
+        <w:spacing w:after="0" w:line="240" w:lineRule="auto"/>
+        <w:rPr>
+          <w:rStyle w:val="fontstyle01"/>
+          <w:rFonts w:ascii="Consolas" w:hAnsi="Consolas"/>
+          <w:b w:val="0"/>
+          <w:sz w:val="20"/>
+          <w:szCs w:val="24"/>
+        </w:rPr>
+      </w:pPr>
+      <w:r>
+        <w:rPr>
+          <w:rStyle w:val="fontstyle01"/>
+          <w:rFonts w:ascii="Consolas" w:hAnsi="Consolas"/>
+          <w:b w:val="0"/>
+          <w:sz w:val="20"/>
+          <w:szCs w:val="24"/>
+        </w:rPr>
+        <w:t xml:space="preserve">        public void </w:t>
+      </w:r>
+      <w:r>
+        <w:rPr>
+          <w:rStyle w:val="fontstyle01"/>
+          <w:rFonts w:ascii="Consolas" w:hAnsi="Consolas"/>
+          <w:b w:val="0"/>
+          <w:sz w:val="20"/>
+          <w:szCs w:val="24"/>
+        </w:rPr>
+        <w:t>Checkout (</w:t>
+      </w:r>
+      <w:proofErr w:type="spellStart"/>
+      <w:r>
+        <w:rPr>
+          <w:rStyle w:val="fontstyle01"/>
+          <w:rFonts w:ascii="Consolas" w:hAnsi="Consolas"/>
+          <w:b w:val="0"/>
+          <w:sz w:val="20"/>
+          <w:szCs w:val="24"/>
+        </w:rPr>
+        <w:t>IEnumerable</w:t>
+      </w:r>
+      <w:proofErr w:type="spellEnd"/>
+      <w:r>
+        <w:rPr>
+          <w:rStyle w:val="fontstyle01"/>
+          <w:rFonts w:ascii="Consolas" w:hAnsi="Consolas"/>
+          <w:b w:val="0"/>
+          <w:sz w:val="20"/>
+          <w:szCs w:val="24"/>
+        </w:rPr>
+        <w:t xml:space="preserve">&lt;Product&gt; products, </w:t>
+      </w:r>
+      <w:proofErr w:type="spellStart"/>
+      <w:r>
+        <w:rPr>
+          <w:rStyle w:val="fontstyle01"/>
+          <w:rFonts w:ascii="Consolas" w:hAnsi="Consolas"/>
+          <w:b w:val="0"/>
+          <w:sz w:val="20"/>
+          <w:szCs w:val="24"/>
+        </w:rPr>
+        <w:t>Emlpoyee</w:t>
+      </w:r>
+      <w:proofErr w:type="spellEnd"/>
+      <w:r>
+        <w:rPr>
+          <w:rStyle w:val="fontstyle01"/>
+          <w:rFonts w:ascii="Consolas" w:hAnsi="Consolas"/>
+          <w:b w:val="0"/>
+          <w:sz w:val="20"/>
+          <w:szCs w:val="24"/>
+        </w:rPr>
+        <w:t xml:space="preserve"> employee)</w:t>
+      </w:r>
+    </w:p>
+    <w:p>
+      <w:pPr>
+        <w:autoSpaceDE w:val="0"/>
+        <w:autoSpaceDN w:val="0"/>
+        <w:adjustRightInd w:val="0"/>
+        <w:spacing w:after="0" w:line="240" w:lineRule="auto"/>
+        <w:rPr>
+          <w:rStyle w:val="fontstyle01"/>
+          <w:rFonts w:ascii="Consolas" w:hAnsi="Consolas"/>
+          <w:b w:val="0"/>
+          <w:sz w:val="20"/>
+          <w:szCs w:val="24"/>
+        </w:rPr>
+      </w:pPr>
+      <w:r>
+        <w:rPr>
+          <w:rStyle w:val="fontstyle01"/>
+          <w:rFonts w:ascii="Consolas" w:hAnsi="Consolas"/>
+          <w:b w:val="0"/>
+          <w:sz w:val="20"/>
+          <w:szCs w:val="24"/>
+        </w:rPr>
+        <w:t xml:space="preserve">        {</w:t>
+      </w:r>
+    </w:p>
+    <w:p>
+      <w:pPr>
+        <w:autoSpaceDE w:val="0"/>
+        <w:autoSpaceDN w:val="0"/>
+        <w:adjustRightInd w:val="0"/>
+        <w:spacing w:after="0" w:line="240" w:lineRule="auto"/>
+        <w:rPr>
+          <w:rStyle w:val="fontstyle01"/>
+          <w:rFonts w:ascii="Consolas" w:hAnsi="Consolas"/>
+          <w:b w:val="0"/>
+          <w:sz w:val="20"/>
+          <w:szCs w:val="24"/>
+        </w:rPr>
+      </w:pPr>
+      <w:r>
+        <w:rPr>
+          <w:rStyle w:val="fontstyle01"/>
+          <w:rFonts w:ascii="Consolas" w:hAnsi="Consolas"/>
+          <w:b w:val="0"/>
+          <w:sz w:val="20"/>
+          <w:szCs w:val="24"/>
+        </w:rPr>
+        <w:t xml:space="preserve">            if (</w:t>
+      </w:r>
+      <w:proofErr w:type="spellStart"/>
+      <w:proofErr w:type="gramStart"/>
+      <w:r>
+        <w:rPr>
+          <w:rStyle w:val="fontstyle01"/>
+          <w:rFonts w:ascii="Consolas" w:hAnsi="Consolas"/>
+          <w:b w:val="0"/>
+          <w:sz w:val="20"/>
+          <w:szCs w:val="24"/>
+        </w:rPr>
+        <w:t>employee.IsFlagged</w:t>
+      </w:r>
+      <w:proofErr w:type="spellEnd"/>
+      <w:proofErr w:type="gramEnd"/>
+      <w:r>
+        <w:rPr>
+          <w:rStyle w:val="fontstyle01"/>
+          <w:rFonts w:ascii="Consolas" w:hAnsi="Consolas"/>
+          <w:b w:val="0"/>
+          <w:sz w:val="20"/>
+          <w:szCs w:val="24"/>
+        </w:rPr>
+        <w:t>)</w:t>
+      </w:r>
+    </w:p>
+    <w:p>
+      <w:pPr>
+        <w:autoSpaceDE w:val="0"/>
+        <w:autoSpaceDN w:val="0"/>
+        <w:adjustRightInd w:val="0"/>
+        <w:spacing w:after="0" w:line="240" w:lineRule="auto"/>
+        <w:rPr>
+          <w:rStyle w:val="fontstyle01"/>
+          <w:rFonts w:ascii="Consolas" w:hAnsi="Consolas"/>
+          <w:b w:val="0"/>
+          <w:sz w:val="20"/>
+          <w:szCs w:val="24"/>
+        </w:rPr>
+      </w:pPr>
+      <w:r>
+        <w:rPr>
+          <w:rStyle w:val="fontstyle01"/>
+          <w:rFonts w:ascii="Consolas" w:hAnsi="Consolas"/>
+          <w:b w:val="0"/>
+          <w:sz w:val="20"/>
+          <w:szCs w:val="24"/>
+        </w:rPr>
+        <w:t xml:space="preserve">            {</w:t>
+      </w:r>
+    </w:p>
+    <w:p>
+      <w:pPr>
+        <w:autoSpaceDE w:val="0"/>
+        <w:autoSpaceDN w:val="0"/>
+        <w:adjustRightInd w:val="0"/>
+        <w:spacing w:after="0" w:line="240" w:lineRule="auto"/>
+        <w:rPr>
+          <w:rStyle w:val="fontstyle01"/>
+          <w:rFonts w:ascii="Consolas" w:hAnsi="Consolas"/>
+          <w:b w:val="0"/>
+          <w:sz w:val="20"/>
+          <w:szCs w:val="24"/>
+        </w:rPr>
+      </w:pPr>
+      <w:r>
+        <w:rPr>
+          <w:rStyle w:val="fontstyle01"/>
+          <w:rFonts w:ascii="Consolas" w:hAnsi="Consolas"/>
+          <w:b w:val="0"/>
+          <w:sz w:val="20"/>
+          <w:szCs w:val="24"/>
+        </w:rPr>
+        <w:t xml:space="preserve">                return;</w:t>
+      </w:r>
+    </w:p>
+    <w:p>
+      <w:pPr>
+        <w:autoSpaceDE w:val="0"/>
+        <w:autoSpaceDN w:val="0"/>
+        <w:adjustRightInd w:val="0"/>
+        <w:spacing w:after="0" w:line="240" w:lineRule="auto"/>
+        <w:rPr>
+          <w:rStyle w:val="fontstyle01"/>
+          <w:rFonts w:ascii="Consolas" w:hAnsi="Consolas"/>
+          <w:b w:val="0"/>
+          <w:sz w:val="20"/>
+          <w:szCs w:val="24"/>
+        </w:rPr>
+      </w:pPr>
+      <w:r>
+        <w:rPr>
+          <w:rStyle w:val="fontstyle01"/>
+          <w:rFonts w:ascii="Consolas" w:hAnsi="Consolas"/>
+          <w:b w:val="0"/>
+          <w:sz w:val="20"/>
+          <w:szCs w:val="24"/>
+        </w:rPr>
+        <w:t xml:space="preserve">            }</w:t>
+      </w:r>
+    </w:p>
+    <w:p>
+      <w:pPr>
+        <w:autoSpaceDE w:val="0"/>
+        <w:autoSpaceDN w:val="0"/>
+        <w:adjustRightInd w:val="0"/>
+        <w:spacing w:after="0" w:line="240" w:lineRule="auto"/>
+        <w:rPr>
+          <w:rStyle w:val="fontstyle01"/>
+          <w:rFonts w:ascii="Consolas" w:hAnsi="Consolas"/>
+          <w:b w:val="0"/>
+          <w:sz w:val="20"/>
+          <w:szCs w:val="24"/>
+        </w:rPr>
+      </w:pPr>
+      <w:r>
+        <w:rPr>
+          <w:rStyle w:val="fontstyle01"/>
+          <w:rFonts w:ascii="Consolas" w:hAnsi="Consolas"/>
+          <w:b w:val="0"/>
+          <w:sz w:val="20"/>
+          <w:szCs w:val="24"/>
+        </w:rPr>
+        <w:t xml:space="preserve">            if (</w:t>
+      </w:r>
+      <w:proofErr w:type="spellStart"/>
+      <w:proofErr w:type="gramStart"/>
+      <w:r>
+        <w:rPr>
+          <w:rStyle w:val="fontstyle01"/>
+          <w:rFonts w:ascii="Consolas" w:hAnsi="Consolas"/>
+          <w:b w:val="0"/>
+          <w:sz w:val="20"/>
+          <w:szCs w:val="24"/>
+        </w:rPr>
+        <w:t>employee.IsPresent</w:t>
+      </w:r>
+      <w:proofErr w:type="spellEnd"/>
+      <w:proofErr w:type="gramEnd"/>
+      <w:r>
+        <w:rPr>
+          <w:rStyle w:val="fontstyle01"/>
+          <w:rFonts w:ascii="Consolas" w:hAnsi="Consolas"/>
+          <w:b w:val="0"/>
+          <w:sz w:val="20"/>
+          <w:szCs w:val="24"/>
+        </w:rPr>
+        <w:t>)</w:t>
+      </w:r>
+    </w:p>
+    <w:p>
+      <w:pPr>
+        <w:autoSpaceDE w:val="0"/>
+        <w:autoSpaceDN w:val="0"/>
+        <w:adjustRightInd w:val="0"/>
+        <w:spacing w:after="0" w:line="240" w:lineRule="auto"/>
+        <w:rPr>
+          <w:rStyle w:val="fontstyle01"/>
+          <w:rFonts w:ascii="Consolas" w:hAnsi="Consolas"/>
+          <w:b w:val="0"/>
+          <w:sz w:val="20"/>
+          <w:szCs w:val="24"/>
+        </w:rPr>
+      </w:pPr>
+      <w:r>
+        <w:rPr>
+          <w:rStyle w:val="fontstyle01"/>
+          <w:rFonts w:ascii="Consolas" w:hAnsi="Consolas"/>
+          <w:b w:val="0"/>
+          <w:sz w:val="20"/>
+          <w:szCs w:val="24"/>
+        </w:rPr>
+        <w:t xml:space="preserve">            {</w:t>
+      </w:r>
+    </w:p>
+    <w:p>
+      <w:pPr>
+        <w:autoSpaceDE w:val="0"/>
+        <w:autoSpaceDN w:val="0"/>
+        <w:adjustRightInd w:val="0"/>
+        <w:spacing w:after="0" w:line="240" w:lineRule="auto"/>
+        <w:rPr>
+          <w:rStyle w:val="fontstyle01"/>
+          <w:rFonts w:ascii="Consolas" w:hAnsi="Consolas"/>
+          <w:b w:val="0"/>
+          <w:sz w:val="20"/>
+          <w:szCs w:val="24"/>
+        </w:rPr>
+      </w:pPr>
+      <w:r>
+        <w:rPr>
+          <w:rStyle w:val="fontstyle01"/>
+          <w:rFonts w:ascii="Consolas" w:hAnsi="Consolas"/>
+          <w:b w:val="0"/>
+          <w:sz w:val="20"/>
+          <w:szCs w:val="24"/>
+        </w:rPr>
+        <w:t xml:space="preserve">                return;</w:t>
+      </w:r>
+    </w:p>
+    <w:p>
+      <w:pPr>
+        <w:autoSpaceDE w:val="0"/>
+        <w:autoSpaceDN w:val="0"/>
+        <w:adjustRightInd w:val="0"/>
+        <w:spacing w:after="0" w:line="240" w:lineRule="auto"/>
+        <w:rPr>
+          <w:rStyle w:val="fontstyle01"/>
+          <w:rFonts w:ascii="Consolas" w:hAnsi="Consolas"/>
+          <w:b w:val="0"/>
+          <w:sz w:val="20"/>
+          <w:szCs w:val="24"/>
+        </w:rPr>
+      </w:pPr>
+      <w:r>
+        <w:rPr>
+          <w:rStyle w:val="fontstyle01"/>
+          <w:rFonts w:ascii="Consolas" w:hAnsi="Consolas"/>
+          <w:b w:val="0"/>
+          <w:sz w:val="20"/>
+          <w:szCs w:val="24"/>
+        </w:rPr>
+        <w:t xml:space="preserve">            }</w:t>
+      </w:r>
+    </w:p>
+    <w:p>
+      <w:pPr>
+        <w:autoSpaceDE w:val="0"/>
+        <w:autoSpaceDN w:val="0"/>
+        <w:adjustRightInd w:val="0"/>
+        <w:spacing w:after="0" w:line="240" w:lineRule="auto"/>
+        <w:rPr>
+          <w:rStyle w:val="fontstyle01"/>
+          <w:rFonts w:ascii="Consolas" w:hAnsi="Consolas"/>
+          <w:b w:val="0"/>
+          <w:sz w:val="20"/>
+          <w:szCs w:val="24"/>
+        </w:rPr>
+      </w:pPr>
+      <w:r>
+        <w:rPr>
+          <w:rStyle w:val="fontstyle01"/>
+          <w:rFonts w:ascii="Consolas" w:hAnsi="Consolas"/>
+          <w:b w:val="0"/>
+          <w:sz w:val="20"/>
+          <w:szCs w:val="24"/>
+        </w:rPr>
+        <w:t xml:space="preserve">        }</w:t>
+      </w:r>
+    </w:p>
+    <w:p>
+      <w:pPr>
+        <w:autoSpaceDE w:val="0"/>
+        <w:autoSpaceDN w:val="0"/>
+        <w:adjustRightInd w:val="0"/>
+        <w:spacing w:after="0" w:line="240" w:lineRule="auto"/>
+        <w:rPr>
+          <w:rStyle w:val="fontstyle01"/>
+          <w:rFonts w:ascii="Consolas" w:hAnsi="Consolas"/>
+          <w:b w:val="0"/>
+          <w:sz w:val="20"/>
+          <w:szCs w:val="24"/>
+        </w:rPr>
+      </w:pPr>
+      <w:r>
+        <w:rPr>
+          <w:rStyle w:val="fontstyle01"/>
+          <w:rFonts w:ascii="Consolas" w:hAnsi="Consolas"/>
+          <w:b w:val="0"/>
+          <w:sz w:val="20"/>
+          <w:szCs w:val="24"/>
+        </w:rPr>
+        <w:t xml:space="preserve">    }</w:t>
+      </w:r>
+    </w:p>
+    <w:p>
+      <w:pPr>
+        <w:autoSpaceDE w:val="0"/>
+        <w:autoSpaceDN w:val="0"/>
+        <w:adjustRightInd w:val="0"/>
+        <w:spacing w:after="0" w:line="240" w:lineRule="auto"/>
+        <w:rPr>
+          <w:rStyle w:val="fontstyle01"/>
+          <w:rFonts w:ascii="Consolas" w:hAnsi="Consolas"/>
+          <w:b w:val="0"/>
+          <w:sz w:val="20"/>
+          <w:szCs w:val="24"/>
+        </w:rPr>
+      </w:pPr>
+      <w:r>
+        <w:rPr>
+          <w:rStyle w:val="fontstyle01"/>
+          <w:rFonts w:ascii="Consolas" w:hAnsi="Consolas"/>
+          <w:b w:val="0"/>
+          <w:sz w:val="20"/>
+          <w:szCs w:val="24"/>
+        </w:rPr>
+        <w:t xml:space="preserve">    public class </w:t>
+      </w:r>
+      <w:proofErr w:type="spellStart"/>
+      <w:r>
+        <w:rPr>
+          <w:rStyle w:val="fontstyle01"/>
+          <w:rFonts w:ascii="Consolas" w:hAnsi="Consolas"/>
+          <w:b w:val="0"/>
+          <w:sz w:val="20"/>
+          <w:szCs w:val="24"/>
+        </w:rPr>
+        <w:t>Emlpoyee</w:t>
+      </w:r>
+      <w:proofErr w:type="spellEnd"/>
+    </w:p>
+    <w:p>
+      <w:pPr>
+        <w:autoSpaceDE w:val="0"/>
+        <w:autoSpaceDN w:val="0"/>
+        <w:adjustRightInd w:val="0"/>
+        <w:spacing w:after="0" w:line="240" w:lineRule="auto"/>
+        <w:rPr>
+          <w:rStyle w:val="fontstyle01"/>
+          <w:rFonts w:ascii="Consolas" w:hAnsi="Consolas"/>
+          <w:b w:val="0"/>
+          <w:sz w:val="20"/>
+          <w:szCs w:val="24"/>
+        </w:rPr>
+      </w:pPr>
+      <w:r>
+        <w:rPr>
+          <w:rStyle w:val="fontstyle01"/>
+          <w:rFonts w:ascii="Consolas" w:hAnsi="Consolas"/>
+          <w:b w:val="0"/>
+          <w:sz w:val="20"/>
+          <w:szCs w:val="24"/>
+        </w:rPr>
+        <w:t xml:space="preserve">    {</w:t>
+      </w:r>
+    </w:p>
+    <w:p>
+      <w:pPr>
+        <w:autoSpaceDE w:val="0"/>
+        <w:autoSpaceDN w:val="0"/>
+        <w:adjustRightInd w:val="0"/>
+        <w:spacing w:after="0" w:line="240" w:lineRule="auto"/>
+        <w:rPr>
+          <w:rStyle w:val="fontstyle01"/>
+          <w:rFonts w:ascii="Consolas" w:hAnsi="Consolas"/>
+          <w:b w:val="0"/>
+          <w:sz w:val="20"/>
+          <w:szCs w:val="24"/>
+        </w:rPr>
+      </w:pPr>
+      <w:r>
+        <w:rPr>
+          <w:rStyle w:val="fontstyle01"/>
+          <w:rFonts w:ascii="Consolas" w:hAnsi="Consolas"/>
+          <w:b w:val="0"/>
+          <w:sz w:val="20"/>
+          <w:szCs w:val="24"/>
+        </w:rPr>
+        <w:t xml:space="preserve">        public decimal Balance </w:t>
+      </w:r>
+      <w:r>
+        <w:rPr>
+          <w:rStyle w:val="fontstyle01"/>
+          <w:rFonts w:ascii="Consolas" w:hAnsi="Consolas"/>
+          <w:b w:val="0"/>
+          <w:sz w:val="20"/>
+          <w:szCs w:val="24"/>
+        </w:rPr>
+        <w:t>{get</w:t>
+      </w:r>
+      <w:r>
+        <w:rPr>
+          <w:rStyle w:val="fontstyle01"/>
+          <w:rFonts w:ascii="Consolas" w:hAnsi="Consolas"/>
+          <w:b w:val="0"/>
+          <w:sz w:val="20"/>
+          <w:szCs w:val="24"/>
+        </w:rPr>
+        <w:t>; private set</w:t>
+      </w:r>
+      <w:r>
+        <w:rPr>
+          <w:rStyle w:val="fontstyle01"/>
+          <w:rFonts w:ascii="Consolas" w:hAnsi="Consolas"/>
+          <w:b w:val="0"/>
+          <w:sz w:val="20"/>
+          <w:szCs w:val="24"/>
+        </w:rPr>
+        <w:t>;}</w:t>
+      </w:r>
+    </w:p>
+    <w:p>
+      <w:pPr>
+        <w:autoSpaceDE w:val="0"/>
+        <w:autoSpaceDN w:val="0"/>
+        <w:adjustRightInd w:val="0"/>
+        <w:spacing w:after="0" w:line="240" w:lineRule="auto"/>
+        <w:rPr>
+          <w:rStyle w:val="fontstyle01"/>
+          <w:rFonts w:ascii="Consolas" w:hAnsi="Consolas"/>
+          <w:b w:val="0"/>
+          <w:sz w:val="20"/>
+          <w:szCs w:val="24"/>
+        </w:rPr>
+      </w:pPr>
+      <w:r>
+        <w:rPr>
+          <w:rStyle w:val="fontstyle01"/>
+          <w:rFonts w:ascii="Consolas" w:hAnsi="Consolas"/>
+          <w:b w:val="0"/>
+          <w:sz w:val="20"/>
+          <w:szCs w:val="24"/>
+        </w:rPr>
+        <w:t xml:space="preserve">        public bool Present </w:t>
+      </w:r>
+      <w:r>
+        <w:rPr>
+          <w:rStyle w:val="fontstyle01"/>
+          <w:rFonts w:ascii="Consolas" w:hAnsi="Consolas"/>
+          <w:b w:val="0"/>
+          <w:sz w:val="20"/>
+          <w:szCs w:val="24"/>
+        </w:rPr>
+        <w:t>{get</w:t>
+      </w:r>
+      <w:r>
+        <w:rPr>
+          <w:rStyle w:val="fontstyle01"/>
+          <w:rFonts w:ascii="Consolas" w:hAnsi="Consolas"/>
+          <w:b w:val="0"/>
+          <w:sz w:val="20"/>
+          <w:szCs w:val="24"/>
+        </w:rPr>
+        <w:t>; private set</w:t>
+      </w:r>
+      <w:r>
+        <w:rPr>
+          <w:rStyle w:val="fontstyle01"/>
+          <w:rFonts w:ascii="Consolas" w:hAnsi="Consolas"/>
+          <w:b w:val="0"/>
+          <w:sz w:val="20"/>
+          <w:szCs w:val="24"/>
+        </w:rPr>
+        <w:t>;}</w:t>
+      </w:r>
+    </w:p>
+    <w:p>
+      <w:pPr>
+        <w:autoSpaceDE w:val="0"/>
+        <w:autoSpaceDN w:val="0"/>
+        <w:adjustRightInd w:val="0"/>
+        <w:spacing w:after="0" w:line="240" w:lineRule="auto"/>
+        <w:rPr>
+          <w:rStyle w:val="fontstyle01"/>
+          <w:rFonts w:ascii="Consolas" w:hAnsi="Consolas"/>
+          <w:b w:val="0"/>
+          <w:sz w:val="20"/>
+          <w:szCs w:val="24"/>
+        </w:rPr>
+      </w:pPr>
+      <w:r>
+        <w:rPr>
+          <w:rStyle w:val="fontstyle01"/>
+          <w:rFonts w:ascii="Consolas" w:hAnsi="Consolas"/>
+          <w:b w:val="0"/>
+          <w:sz w:val="20"/>
+          <w:szCs w:val="24"/>
+        </w:rPr>
+        <w:t xml:space="preserve">        public bool </w:t>
+      </w:r>
+      <w:proofErr w:type="spellStart"/>
+      <w:r>
+        <w:rPr>
+          <w:rStyle w:val="fontstyle01"/>
+          <w:rFonts w:ascii="Consolas" w:hAnsi="Consolas"/>
+          <w:b w:val="0"/>
+          <w:sz w:val="20"/>
+          <w:szCs w:val="24"/>
+        </w:rPr>
+        <w:t>IsFlagged</w:t>
+      </w:r>
+      <w:proofErr w:type="spellEnd"/>
+    </w:p>
+    <w:p>
+      <w:pPr>
+        <w:autoSpaceDE w:val="0"/>
+        <w:autoSpaceDN w:val="0"/>
+        <w:adjustRightInd w:val="0"/>
+        <w:spacing w:after="0" w:line="240" w:lineRule="auto"/>
+        <w:rPr>
+          <w:rStyle w:val="fontstyle01"/>
+          <w:rFonts w:ascii="Consolas" w:hAnsi="Consolas"/>
+          <w:b w:val="0"/>
+          <w:sz w:val="20"/>
+          <w:szCs w:val="24"/>
+        </w:rPr>
+      </w:pPr>
+      <w:r>
+        <w:rPr>
+          <w:rStyle w:val="fontstyle01"/>
+          <w:rFonts w:ascii="Consolas" w:hAnsi="Consolas"/>
+          <w:b w:val="0"/>
+          <w:sz w:val="20"/>
+          <w:szCs w:val="24"/>
+        </w:rPr>
+        <w:t xml:space="preserve">        {</w:t>
+      </w:r>
+    </w:p>
+    <w:p>
+      <w:pPr>
+        <w:autoSpaceDE w:val="0"/>
+        <w:autoSpaceDN w:val="0"/>
+        <w:adjustRightInd w:val="0"/>
+        <w:spacing w:after="0" w:line="240" w:lineRule="auto"/>
+        <w:rPr>
+          <w:rStyle w:val="fontstyle01"/>
+          <w:rFonts w:ascii="Consolas" w:hAnsi="Consolas"/>
+          <w:b w:val="0"/>
+          <w:sz w:val="20"/>
+          <w:szCs w:val="24"/>
+        </w:rPr>
+      </w:pPr>
+      <w:r>
+        <w:rPr>
+          <w:rStyle w:val="fontstyle01"/>
+          <w:rFonts w:ascii="Consolas" w:hAnsi="Consolas"/>
+          <w:b w:val="0"/>
+          <w:sz w:val="20"/>
+          <w:szCs w:val="24"/>
+        </w:rPr>
+        <w:t xml:space="preserve">            get </w:t>
+      </w:r>
+      <w:r>
+        <w:rPr>
+          <w:rStyle w:val="fontstyle01"/>
+          <w:rFonts w:ascii="Consolas" w:hAnsi="Consolas"/>
+          <w:b w:val="0"/>
+          <w:sz w:val="20"/>
+          <w:szCs w:val="24"/>
+        </w:rPr>
+        <w:t>{return</w:t>
+      </w:r>
+      <w:r>
+        <w:rPr>
+          <w:rStyle w:val="fontstyle01"/>
+          <w:rFonts w:ascii="Consolas" w:hAnsi="Consolas"/>
+          <w:b w:val="0"/>
+          <w:sz w:val="20"/>
+          <w:szCs w:val="24"/>
+        </w:rPr>
+        <w:t xml:space="preserve"> Balance &lt; 30m</w:t>
+      </w:r>
+      <w:r>
+        <w:rPr>
+          <w:rStyle w:val="fontstyle01"/>
+          <w:rFonts w:ascii="Consolas" w:hAnsi="Consolas"/>
+          <w:b w:val="0"/>
+          <w:sz w:val="20"/>
+          <w:szCs w:val="24"/>
+        </w:rPr>
+        <w:t>;}</w:t>
+      </w:r>
+    </w:p>
+    <w:p>
+      <w:pPr>
+        <w:autoSpaceDE w:val="0"/>
+        <w:autoSpaceDN w:val="0"/>
+        <w:adjustRightInd w:val="0"/>
+        <w:spacing w:after="0" w:line="240" w:lineRule="auto"/>
+        <w:rPr>
+          <w:rStyle w:val="fontstyle01"/>
+          <w:rFonts w:ascii="Consolas" w:hAnsi="Consolas"/>
+          <w:b w:val="0"/>
+          <w:sz w:val="20"/>
+          <w:szCs w:val="24"/>
+        </w:rPr>
+      </w:pPr>
+      <w:r>
+        <w:rPr>
+          <w:rStyle w:val="fontstyle01"/>
+          <w:rFonts w:ascii="Consolas" w:hAnsi="Consolas"/>
+          <w:b w:val="0"/>
+          <w:sz w:val="20"/>
+          <w:szCs w:val="24"/>
+        </w:rPr>
+        <w:t xml:space="preserve">        }</w:t>
+      </w:r>
+    </w:p>
+    <w:p>
+      <w:pPr>
+        <w:autoSpaceDE w:val="0"/>
+        <w:autoSpaceDN w:val="0"/>
+        <w:adjustRightInd w:val="0"/>
+        <w:spacing w:after="0" w:line="240" w:lineRule="auto"/>
+        <w:rPr>
+          <w:rStyle w:val="fontstyle01"/>
+          <w:rFonts w:ascii="Consolas" w:hAnsi="Consolas"/>
+          <w:b w:val="0"/>
+          <w:sz w:val="20"/>
+          <w:szCs w:val="24"/>
+        </w:rPr>
+      </w:pPr>
+      <w:r>
+        <w:rPr>
+          <w:rStyle w:val="fontstyle01"/>
+          <w:rFonts w:ascii="Consolas" w:hAnsi="Consolas"/>
+          <w:b w:val="0"/>
+          <w:sz w:val="20"/>
+          <w:szCs w:val="24"/>
+        </w:rPr>
+        <w:t xml:space="preserve">        public bool </w:t>
+      </w:r>
+      <w:proofErr w:type="spellStart"/>
+      <w:r>
+        <w:rPr>
+          <w:rStyle w:val="fontstyle01"/>
+          <w:rFonts w:ascii="Consolas" w:hAnsi="Consolas"/>
+          <w:b w:val="0"/>
+          <w:sz w:val="20"/>
+          <w:szCs w:val="24"/>
+        </w:rPr>
+        <w:t>IsPresent</w:t>
+      </w:r>
+      <w:proofErr w:type="spellEnd"/>
+    </w:p>
+    <w:p>
+      <w:pPr>
+        <w:autoSpaceDE w:val="0"/>
+        <w:autoSpaceDN w:val="0"/>
+        <w:adjustRightInd w:val="0"/>
+        <w:spacing w:after="0" w:line="240" w:lineRule="auto"/>
+        <w:rPr>
+          <w:rStyle w:val="fontstyle01"/>
+          <w:rFonts w:ascii="Consolas" w:hAnsi="Consolas"/>
+          <w:b w:val="0"/>
+          <w:sz w:val="20"/>
+          <w:szCs w:val="24"/>
+        </w:rPr>
+      </w:pPr>
+      <w:r>
+        <w:rPr>
+          <w:rStyle w:val="fontstyle01"/>
+          <w:rFonts w:ascii="Consolas" w:hAnsi="Consolas"/>
+          <w:b w:val="0"/>
+          <w:sz w:val="20"/>
+          <w:szCs w:val="24"/>
+        </w:rPr>
+        <w:t xml:space="preserve">        {</w:t>
+      </w:r>
+    </w:p>
+    <w:p>
+      <w:pPr>
+        <w:autoSpaceDE w:val="0"/>
+        <w:autoSpaceDN w:val="0"/>
+        <w:adjustRightInd w:val="0"/>
+        <w:spacing w:after="0" w:line="240" w:lineRule="auto"/>
+        <w:rPr>
+          <w:rStyle w:val="fontstyle01"/>
+          <w:rFonts w:ascii="Consolas" w:hAnsi="Consolas"/>
+          <w:b w:val="0"/>
+          <w:sz w:val="20"/>
+          <w:szCs w:val="24"/>
+        </w:rPr>
+      </w:pPr>
+      <w:r>
+        <w:rPr>
+          <w:rStyle w:val="fontstyle01"/>
+          <w:rFonts w:ascii="Consolas" w:hAnsi="Consolas"/>
+          <w:b w:val="0"/>
+          <w:sz w:val="20"/>
+          <w:szCs w:val="24"/>
+        </w:rPr>
+        <w:t xml:space="preserve">            get </w:t>
+      </w:r>
+      <w:r>
+        <w:rPr>
+          <w:rStyle w:val="fontstyle01"/>
+          <w:rFonts w:ascii="Consolas" w:hAnsi="Consolas"/>
+          <w:b w:val="0"/>
+          <w:sz w:val="20"/>
+          <w:szCs w:val="24"/>
+        </w:rPr>
+        <w:t>{return</w:t>
+      </w:r>
+      <w:r>
+        <w:rPr>
+          <w:rStyle w:val="fontstyle01"/>
+          <w:rFonts w:ascii="Consolas" w:hAnsi="Consolas"/>
+          <w:b w:val="0"/>
+          <w:sz w:val="20"/>
+          <w:szCs w:val="24"/>
+        </w:rPr>
+        <w:t xml:space="preserve"> Present = true</w:t>
+      </w:r>
+      <w:r>
+        <w:rPr>
+          <w:rStyle w:val="fontstyle01"/>
+          <w:rFonts w:ascii="Consolas" w:hAnsi="Consolas"/>
+          <w:b w:val="0"/>
+          <w:sz w:val="20"/>
+          <w:szCs w:val="24"/>
+        </w:rPr>
+        <w:t>;}</w:t>
+      </w:r>
+    </w:p>
+    <w:p>
+      <w:pPr>
+        <w:autoSpaceDE w:val="0"/>
+        <w:autoSpaceDN w:val="0"/>
+        <w:adjustRightInd w:val="0"/>
+        <w:spacing w:after="0" w:line="240" w:lineRule="auto"/>
+        <w:rPr>
+          <w:rStyle w:val="fontstyle01"/>
+          <w:rFonts w:ascii="Consolas" w:hAnsi="Consolas"/>
+          <w:b w:val="0"/>
+          <w:sz w:val="20"/>
+          <w:szCs w:val="24"/>
+        </w:rPr>
+      </w:pPr>
+      <w:r>
+        <w:rPr>
+          <w:rStyle w:val="fontstyle01"/>
+          <w:rFonts w:ascii="Consolas" w:hAnsi="Consolas"/>
+          <w:b w:val="0"/>
+          <w:sz w:val="20"/>
+          <w:szCs w:val="24"/>
+        </w:rPr>
+        <w:t xml:space="preserve">        }</w:t>
+      </w:r>
+    </w:p>
+    <w:p>
+      <w:pPr>
+        <w:autoSpaceDE w:val="0"/>
+        <w:autoSpaceDN w:val="0"/>
+        <w:adjustRightInd w:val="0"/>
+        <w:spacing w:after="0" w:line="240" w:lineRule="auto"/>
+        <w:rPr>
+          <w:rStyle w:val="fontstyle01"/>
+          <w:rFonts w:ascii="Consolas" w:hAnsi="Consolas"/>
+          <w:b w:val="0"/>
+          <w:sz w:val="20"/>
+          <w:szCs w:val="24"/>
+        </w:rPr>
+      </w:pPr>
+      <w:r>
+        <w:rPr>
+          <w:rStyle w:val="fontstyle01"/>
+          <w:rFonts w:ascii="Consolas" w:hAnsi="Consolas"/>
+          <w:b w:val="0"/>
+          <w:sz w:val="20"/>
+          <w:szCs w:val="24"/>
+        </w:rPr>
+        <w:t xml:space="preserve">    }</w:t>
+      </w:r>
+    </w:p>
+    <w:p>
+      <w:pPr>
+        <w:autoSpaceDE w:val="0"/>
+        <w:autoSpaceDN w:val="0"/>
+        <w:adjustRightInd w:val="0"/>
+        <w:spacing w:after="0" w:line="240" w:lineRule="auto"/>
+        <w:rPr>
+          <w:rStyle w:val="fontstyle01"/>
+          <w:rFonts w:ascii="Consolas" w:hAnsi="Consolas"/>
+          <w:b w:val="0"/>
+          <w:sz w:val="20"/>
+          <w:szCs w:val="24"/>
+        </w:rPr>
+      </w:pPr>
+      <w:r>
+        <w:rPr>
+          <w:rStyle w:val="fontstyle01"/>
+          <w:rFonts w:ascii="Consolas" w:hAnsi="Consolas"/>
+          <w:b w:val="0"/>
+          <w:sz w:val="20"/>
+          <w:szCs w:val="24"/>
+        </w:rPr>
+        <w:t xml:space="preserve">    public class Product</w:t>
+      </w:r>
+    </w:p>
+    <w:p>
+      <w:pPr>
+        <w:autoSpaceDE w:val="0"/>
+        <w:autoSpaceDN w:val="0"/>
+        <w:adjustRightInd w:val="0"/>
+        <w:spacing w:after="0" w:line="240" w:lineRule="auto"/>
+        <w:rPr>
+          <w:rStyle w:val="fontstyle01"/>
+          <w:rFonts w:ascii="Consolas" w:hAnsi="Consolas"/>
+          <w:b w:val="0"/>
+          <w:sz w:val="20"/>
+          <w:szCs w:val="24"/>
+        </w:rPr>
+      </w:pPr>
+      <w:r>
+        <w:rPr>
+          <w:rStyle w:val="fontstyle01"/>
+          <w:rFonts w:ascii="Consolas" w:hAnsi="Consolas"/>
+          <w:b w:val="0"/>
+          <w:sz w:val="20"/>
+          <w:szCs w:val="24"/>
+        </w:rPr>
+        <w:t xml:space="preserve">    {</w:t>
+      </w:r>
+    </w:p>
+    <w:p>
+      <w:pPr>
+        <w:autoSpaceDE w:val="0"/>
+        <w:autoSpaceDN w:val="0"/>
+        <w:adjustRightInd w:val="0"/>
+        <w:spacing w:after="0" w:line="240" w:lineRule="auto"/>
+        <w:rPr>
+          <w:rStyle w:val="fontstyle01"/>
+          <w:rFonts w:ascii="Consolas" w:hAnsi="Consolas"/>
+          <w:sz w:val="20"/>
+          <w:szCs w:val="24"/>
+        </w:rPr>
+      </w:pPr>
+      <w:r>
+        <w:rPr>
+          <w:rStyle w:val="fontstyle01"/>
+          <w:rFonts w:ascii="Consolas" w:hAnsi="Consolas"/>
+          <w:b w:val="0"/>
+          <w:sz w:val="20"/>
+          <w:szCs w:val="24"/>
+        </w:rPr>
+        <w:t xml:space="preserve">    }</w:t>
+      </w:r>
+    </w:p>
+    <w:p>
+      <w:pPr>
+        <w:autoSpaceDE w:val="0"/>
+        <w:autoSpaceDN w:val="0"/>
+        <w:adjustRightInd w:val="0"/>
+        <w:spacing w:after="0" w:line="240" w:lineRule="auto"/>
+        <w:rPr>
+          <w:rStyle w:val="fontstyle01"/>
+          <w:rFonts w:ascii="Cambria" w:hAnsi="Cambria"/>
+          <w:sz w:val="24"/>
+          <w:szCs w:val="24"/>
+        </w:rPr>
+      </w:pPr>
+    </w:p>
+    <w:p>
+      <w:pPr>
+        <w:autoSpaceDE w:val="0"/>
+        <w:autoSpaceDN w:val="0"/>
+        <w:adjustRightInd w:val="0"/>
+        <w:spacing w:after="0" w:line="240" w:lineRule="auto"/>
+        <w:rPr>
+          <w:rStyle w:val="fontstyle01"/>
+          <w:rFonts w:ascii="Cambria" w:hAnsi="Cambria"/>
+          <w:sz w:val="24"/>
+          <w:szCs w:val="24"/>
+        </w:rPr>
+      </w:pPr>
+      <w:r>
+        <w:rPr>
+          <w:rStyle w:val="fontstyle01"/>
+          <w:rFonts w:ascii="Cambria" w:hAnsi="Cambria"/>
+          <w:sz w:val="24"/>
+          <w:szCs w:val="24"/>
+        </w:rPr>
+        <w:t>Why refactor:</w:t>
+      </w:r>
+    </w:p>
+    <w:p>
+      <w:pPr>
+        <w:autoSpaceDE w:val="0"/>
+        <w:autoSpaceDN w:val="0"/>
+        <w:adjustRightInd w:val="0"/>
+        <w:spacing w:after="0" w:line="240" w:lineRule="auto"/>
+        <w:jc w:val="both"/>
+        <w:rPr>
+          <w:rStyle w:val="fontstyle01"/>
+          <w:rFonts w:ascii="Cambria" w:hAnsi="Cambria"/>
+          <w:b w:val="0"/>
+          <w:sz w:val="24"/>
+          <w:szCs w:val="24"/>
+        </w:rPr>
+      </w:pPr>
+      <w:r>
+        <w:rPr>
+          <w:rStyle w:val="fontstyle01"/>
+          <w:rFonts w:ascii="Cambria" w:hAnsi="Cambria"/>
+          <w:b w:val="0"/>
+          <w:sz w:val="24"/>
+          <w:szCs w:val="24"/>
+        </w:rPr>
+        <w:t>The server class does not do anything itself and simply creates needless complexity. Every time a new feature is added to the delegate, you need to create a delegating method for it in the server class.</w:t>
+      </w:r>
+    </w:p>
+    <w:p>
+      <w:pPr>
+        <w:autoSpaceDE w:val="0"/>
+        <w:autoSpaceDN w:val="0"/>
+        <w:adjustRightInd w:val="0"/>
+        <w:spacing w:after="0" w:line="240" w:lineRule="auto"/>
+        <w:rPr>
+          <w:rStyle w:val="fontstyle01"/>
+          <w:rFonts w:ascii="Cambria" w:hAnsi="Cambria"/>
+          <w:sz w:val="24"/>
+          <w:szCs w:val="24"/>
+        </w:rPr>
+      </w:pPr>
+    </w:p>
+    <w:p>
+      <w:pPr>
+        <w:autoSpaceDE w:val="0"/>
+        <w:autoSpaceDN w:val="0"/>
+        <w:adjustRightInd w:val="0"/>
+        <w:spacing w:after="0" w:line="240" w:lineRule="auto"/>
+        <w:rPr>
+          <w:rStyle w:val="fontstyle01"/>
+          <w:rFonts w:ascii="Cambria" w:hAnsi="Cambria"/>
+          <w:sz w:val="24"/>
+          <w:szCs w:val="24"/>
+        </w:rPr>
+      </w:pPr>
+      <w:r>
+        <w:rPr>
+          <w:rStyle w:val="fontstyle01"/>
+          <w:rFonts w:ascii="Cambria" w:hAnsi="Cambria"/>
+          <w:sz w:val="24"/>
+          <w:szCs w:val="24"/>
+        </w:rPr>
+        <w:t xml:space="preserve">Solution: </w:t>
+      </w:r>
+    </w:p>
+    <w:p>
+      <w:pPr>
+        <w:autoSpaceDE w:val="0"/>
+        <w:autoSpaceDN w:val="0"/>
+        <w:adjustRightInd w:val="0"/>
+        <w:spacing w:after="0" w:line="240" w:lineRule="auto"/>
+        <w:jc w:val="both"/>
+        <w:rPr>
+          <w:rFonts w:ascii="Consolas" w:hAnsi="Consolas" w:cs="Consolas"/>
+          <w:b/>
+          <w:color w:val="000000"/>
+          <w:sz w:val="19"/>
+          <w:szCs w:val="19"/>
+        </w:rPr>
+      </w:pPr>
+      <w:r>
+        <w:rPr>
+          <w:rStyle w:val="fontstyle01"/>
+          <w:rFonts w:ascii="Cambria" w:hAnsi="Cambria"/>
+          <w:b w:val="0"/>
+          <w:sz w:val="24"/>
+          <w:szCs w:val="24"/>
+        </w:rPr>
+        <w:t xml:space="preserve">This is an unneeded layer and can be removed completely with minimal effort. </w:t>
+      </w:r>
+      <w:r>
+        <w:rPr>
+          <w:rStyle w:val="fontstyle01"/>
+          <w:rFonts w:ascii="Cambria" w:hAnsi="Cambria"/>
+          <w:b w:val="0"/>
+          <w:sz w:val="24"/>
+          <w:szCs w:val="24"/>
+        </w:rPr>
+        <w:t>So,</w:t>
+      </w:r>
+      <w:r>
+        <w:rPr>
+          <w:rStyle w:val="fontstyle01"/>
+          <w:rFonts w:ascii="Cambria" w:hAnsi="Cambria"/>
+          <w:b w:val="0"/>
+          <w:sz w:val="24"/>
+          <w:szCs w:val="24"/>
+        </w:rPr>
+        <w:t xml:space="preserve"> delete these methods and force the client to call the end methods directly. </w:t>
+      </w:r>
+      <w:r>
+        <w:rPr>
+          <w:rStyle w:val="fontstyle01"/>
+          <w:rFonts w:ascii="Cambria" w:hAnsi="Cambria"/>
+          <w:b w:val="0"/>
+          <w:sz w:val="24"/>
+          <w:szCs w:val="24"/>
+        </w:rPr>
+        <w:t>So,</w:t>
+      </w:r>
+      <w:r>
+        <w:rPr>
+          <w:rStyle w:val="fontstyle01"/>
+          <w:rFonts w:ascii="Cambria" w:hAnsi="Cambria"/>
+          <w:b w:val="0"/>
+          <w:sz w:val="24"/>
+          <w:szCs w:val="24"/>
+        </w:rPr>
+        <w:t xml:space="preserve"> create a getter for accessing the delegate class object from the server class object. Replace calls to delegating methods in the server class with direct calls for methods in the delegate class.</w:t>
+      </w:r>
+      <w:r>
+        <w:rPr>
+          <w:rFonts w:ascii="Consolas" w:hAnsi="Consolas" w:cs="Consolas"/>
+          <w:b/>
+          <w:color w:val="000000"/>
+          <w:sz w:val="19"/>
+          <w:szCs w:val="19"/>
+        </w:rPr>
+        <w:t xml:space="preserve">  </w:t>
+      </w:r>
+    </w:p>
+    <w:p>
+      <w:pPr>
+        <w:autoSpaceDE w:val="0"/>
+        <w:autoSpaceDN w:val="0"/>
+        <w:adjustRightInd w:val="0"/>
+        <w:spacing w:after="0" w:line="240" w:lineRule="auto"/>
+        <w:jc w:val="both"/>
+        <w:rPr>
+          <w:rFonts w:ascii="Consolas" w:hAnsi="Consolas" w:cs="Consolas"/>
+          <w:b/>
+          <w:color w:val="000000"/>
+          <w:sz w:val="19"/>
+          <w:szCs w:val="19"/>
+        </w:rPr>
+      </w:pPr>
+    </w:p>
+    <w:p>
+      <w:pPr>
+        <w:autoSpaceDE w:val="0"/>
+        <w:autoSpaceDN w:val="0"/>
+        <w:adjustRightInd w:val="0"/>
+        <w:spacing w:after="0" w:line="240" w:lineRule="auto"/>
+        <w:jc w:val="both"/>
+        <w:rPr>
+          <w:rFonts w:ascii="Cambria" w:hAnsi="Cambria" w:cs="Consolas"/>
+          <w:b/>
+          <w:color w:val="000000"/>
+          <w:sz w:val="24"/>
+          <w:szCs w:val="19"/>
+        </w:rPr>
+      </w:pPr>
+    </w:p>
+    <w:p>
+      <w:pPr>
+        <w:autoSpaceDE w:val="0"/>
+        <w:autoSpaceDN w:val="0"/>
+        <w:adjustRightInd w:val="0"/>
+        <w:spacing w:after="0" w:line="240" w:lineRule="auto"/>
+        <w:jc w:val="both"/>
+        <w:rPr>
+          <w:rFonts w:ascii="Cambria" w:hAnsi="Cambria" w:cs="Consolas"/>
+          <w:b/>
+          <w:color w:val="000000"/>
+          <w:sz w:val="24"/>
+          <w:szCs w:val="19"/>
+        </w:rPr>
+      </w:pPr>
+      <w:r>
+        <w:rPr>
+          <w:rFonts w:ascii="Cambria" w:hAnsi="Cambria" w:cs="Consolas"/>
+          <w:b/>
+          <w:color w:val="000000"/>
+          <w:sz w:val="24"/>
+          <w:szCs w:val="19"/>
+        </w:rPr>
+        <w:lastRenderedPageBreak/>
+        <w:t>After:</w:t>
+      </w:r>
+    </w:p>
+    <w:p>
+      <w:pPr>
+        <w:autoSpaceDE w:val="0"/>
+        <w:autoSpaceDN w:val="0"/>
+        <w:adjustRightInd w:val="0"/>
+        <w:spacing w:after="0" w:line="240" w:lineRule="auto"/>
+        <w:rPr>
+          <w:rFonts w:ascii="Consolas" w:hAnsi="Consolas" w:cs="Consolas"/>
+          <w:color w:val="000000"/>
+          <w:sz w:val="19"/>
+          <w:szCs w:val="19"/>
+        </w:rPr>
+      </w:pPr>
+      <w:r>
+        <w:rPr>
+          <w:rFonts w:ascii="Consolas" w:hAnsi="Consolas" w:cs="Consolas"/>
+          <w:color w:val="0000FF"/>
+          <w:sz w:val="19"/>
+          <w:szCs w:val="19"/>
+        </w:rPr>
+        <w:t>public</w:t>
+      </w:r>
+      <w:r>
+        <w:rPr>
+          <w:rFonts w:ascii="Consolas" w:hAnsi="Consolas" w:cs="Consolas"/>
+          <w:color w:val="000000"/>
+          <w:sz w:val="19"/>
+          <w:szCs w:val="19"/>
+        </w:rPr>
+        <w:t xml:space="preserve"> </w:t>
+      </w:r>
+      <w:r>
+        <w:rPr>
+          <w:rFonts w:ascii="Consolas" w:hAnsi="Consolas" w:cs="Consolas"/>
+          <w:color w:val="0000FF"/>
+          <w:sz w:val="19"/>
+          <w:szCs w:val="19"/>
+        </w:rPr>
+        <w:t>class</w:t>
+      </w:r>
+      <w:r>
+        <w:rPr>
+          <w:rFonts w:ascii="Consolas" w:hAnsi="Consolas" w:cs="Consolas"/>
+          <w:color w:val="000000"/>
+          <w:sz w:val="19"/>
+          <w:szCs w:val="19"/>
+        </w:rPr>
+        <w:t xml:space="preserve"> </w:t>
+      </w:r>
+      <w:proofErr w:type="spellStart"/>
+      <w:r>
+        <w:rPr>
+          <w:rFonts w:ascii="Consolas" w:hAnsi="Consolas" w:cs="Consolas"/>
+          <w:color w:val="2B91AF"/>
+          <w:sz w:val="19"/>
+          <w:szCs w:val="19"/>
+        </w:rPr>
+        <w:t>PizzaShop</w:t>
+      </w:r>
+      <w:proofErr w:type="spellEnd"/>
+    </w:p>
+    <w:p>
+      <w:pPr>
+        <w:autoSpaceDE w:val="0"/>
+        <w:autoSpaceDN w:val="0"/>
+        <w:adjustRightInd w:val="0"/>
+        <w:spacing w:after="0" w:line="240" w:lineRule="auto"/>
+        <w:rPr>
+          <w:rFonts w:ascii="Consolas" w:hAnsi="Consolas" w:cs="Consolas"/>
+          <w:color w:val="000000"/>
+          <w:sz w:val="19"/>
+          <w:szCs w:val="19"/>
+        </w:rPr>
+      </w:pPr>
+      <w:r>
+        <w:rPr>
+          <w:rFonts w:ascii="Consolas" w:hAnsi="Consolas" w:cs="Consolas"/>
+          <w:color w:val="000000"/>
+          <w:sz w:val="19"/>
+          <w:szCs w:val="19"/>
+        </w:rPr>
+        <w:t>{</w:t>
+      </w:r>
+    </w:p>
+    <w:p>
+      <w:pPr>
+        <w:autoSpaceDE w:val="0"/>
+        <w:autoSpaceDN w:val="0"/>
+        <w:adjustRightInd w:val="0"/>
+        <w:spacing w:after="0" w:line="240" w:lineRule="auto"/>
+        <w:rPr>
+          <w:rFonts w:ascii="Consolas" w:hAnsi="Consolas" w:cs="Consolas"/>
+          <w:color w:val="000000"/>
+          <w:sz w:val="19"/>
+          <w:szCs w:val="19"/>
+        </w:rPr>
+      </w:pPr>
+      <w:r>
+        <w:rPr>
+          <w:rFonts w:ascii="Consolas" w:hAnsi="Consolas" w:cs="Consolas"/>
+          <w:color w:val="000000"/>
+          <w:sz w:val="19"/>
+          <w:szCs w:val="19"/>
+        </w:rPr>
+        <w:t xml:space="preserve">    </w:t>
+      </w:r>
+      <w:r>
+        <w:rPr>
+          <w:rFonts w:ascii="Consolas" w:hAnsi="Consolas" w:cs="Consolas"/>
+          <w:color w:val="0000FF"/>
+          <w:sz w:val="19"/>
+          <w:szCs w:val="19"/>
+        </w:rPr>
+        <w:t>public</w:t>
+      </w:r>
+      <w:r>
+        <w:rPr>
+          <w:rFonts w:ascii="Consolas" w:hAnsi="Consolas" w:cs="Consolas"/>
+          <w:color w:val="000000"/>
+          <w:sz w:val="19"/>
+          <w:szCs w:val="19"/>
+        </w:rPr>
+        <w:t xml:space="preserve"> </w:t>
+      </w:r>
+      <w:proofErr w:type="spellStart"/>
+      <w:r>
+        <w:rPr>
+          <w:rFonts w:ascii="Consolas" w:hAnsi="Consolas" w:cs="Consolas"/>
+          <w:color w:val="2B91AF"/>
+          <w:sz w:val="19"/>
+          <w:szCs w:val="19"/>
+        </w:rPr>
+        <w:t>HomeDeliveryProvider</w:t>
+      </w:r>
+      <w:proofErr w:type="spellEnd"/>
+      <w:r>
+        <w:rPr>
+          <w:rFonts w:ascii="Consolas" w:hAnsi="Consolas" w:cs="Consolas"/>
+          <w:color w:val="000000"/>
+          <w:sz w:val="19"/>
+          <w:szCs w:val="19"/>
+        </w:rPr>
+        <w:t xml:space="preserve"> </w:t>
+      </w:r>
+      <w:proofErr w:type="spellStart"/>
+      <w:r>
+        <w:rPr>
+          <w:rFonts w:ascii="Consolas" w:hAnsi="Consolas" w:cs="Consolas"/>
+          <w:color w:val="000000"/>
+          <w:sz w:val="19"/>
+          <w:szCs w:val="19"/>
+        </w:rPr>
+        <w:t>HomeDeliveryProvider</w:t>
+      </w:r>
+      <w:proofErr w:type="spellEnd"/>
+      <w:r>
+        <w:rPr>
+          <w:rFonts w:ascii="Consolas" w:hAnsi="Consolas" w:cs="Consolas"/>
+          <w:color w:val="000000"/>
+          <w:sz w:val="19"/>
+          <w:szCs w:val="19"/>
+        </w:rPr>
+        <w:t xml:space="preserve"> </w:t>
+      </w:r>
+      <w:r>
+        <w:rPr>
+          <w:rFonts w:ascii="Consolas" w:hAnsi="Consolas" w:cs="Consolas"/>
+          <w:color w:val="000000"/>
+          <w:sz w:val="19"/>
+          <w:szCs w:val="19"/>
+        </w:rPr>
+        <w:t>{get</w:t>
+      </w:r>
+      <w:r>
+        <w:rPr>
+          <w:rFonts w:ascii="Consolas" w:hAnsi="Consolas" w:cs="Consolas"/>
+          <w:color w:val="000000"/>
+          <w:sz w:val="19"/>
+          <w:szCs w:val="19"/>
+        </w:rPr>
+        <w:t xml:space="preserve">; </w:t>
+      </w:r>
+      <w:r>
+        <w:rPr>
+          <w:rFonts w:ascii="Consolas" w:hAnsi="Consolas" w:cs="Consolas"/>
+          <w:color w:val="0000FF"/>
+          <w:sz w:val="19"/>
+          <w:szCs w:val="19"/>
+        </w:rPr>
+        <w:t>set</w:t>
+      </w:r>
+      <w:r>
+        <w:rPr>
+          <w:rFonts w:ascii="Consolas" w:hAnsi="Consolas" w:cs="Consolas"/>
+          <w:color w:val="000000"/>
+          <w:sz w:val="19"/>
+          <w:szCs w:val="19"/>
+        </w:rPr>
+        <w:t>;}</w:t>
+      </w:r>
+    </w:p>
+    <w:p>
+      <w:pPr>
+        <w:autoSpaceDE w:val="0"/>
+        <w:autoSpaceDN w:val="0"/>
+        <w:adjustRightInd w:val="0"/>
+        <w:spacing w:after="0" w:line="240" w:lineRule="auto"/>
+        <w:rPr>
+          <w:rFonts w:ascii="Consolas" w:hAnsi="Consolas" w:cs="Consolas"/>
+          <w:color w:val="000000"/>
+          <w:sz w:val="19"/>
+          <w:szCs w:val="19"/>
+        </w:rPr>
+      </w:pPr>
+      <w:bookmarkStart w:id="0" w:name="_GoBack"/>
+      <w:bookmarkEnd w:id="0"/>
+      <w:r>
+        <w:rPr>
+          <w:rFonts w:ascii="Consolas" w:hAnsi="Consolas" w:cs="Consolas"/>
+          <w:color w:val="000000"/>
+          <w:sz w:val="19"/>
+          <w:szCs w:val="19"/>
+        </w:rPr>
+        <w:t xml:space="preserve">    </w:t>
+      </w:r>
+      <w:r>
+        <w:rPr>
+          <w:rFonts w:ascii="Consolas" w:hAnsi="Consolas" w:cs="Consolas"/>
+          <w:color w:val="0000FF"/>
+          <w:sz w:val="19"/>
+          <w:szCs w:val="19"/>
+        </w:rPr>
+        <w:t>public</w:t>
+      </w:r>
+      <w:r>
+        <w:rPr>
+          <w:rFonts w:ascii="Consolas" w:hAnsi="Consolas" w:cs="Consolas"/>
+          <w:color w:val="000000"/>
+          <w:sz w:val="19"/>
+          <w:szCs w:val="19"/>
+        </w:rPr>
+        <w:t xml:space="preserve"> </w:t>
+      </w:r>
+      <w:proofErr w:type="spellStart"/>
+      <w:proofErr w:type="gramStart"/>
+      <w:r>
+        <w:rPr>
+          <w:rFonts w:ascii="Consolas" w:hAnsi="Consolas" w:cs="Consolas"/>
+          <w:color w:val="000000"/>
+          <w:sz w:val="19"/>
+          <w:szCs w:val="19"/>
+        </w:rPr>
+        <w:t>PizzaShop</w:t>
+      </w:r>
+      <w:proofErr w:type="spellEnd"/>
+      <w:r>
+        <w:rPr>
+          <w:rFonts w:ascii="Consolas" w:hAnsi="Consolas" w:cs="Consolas"/>
+          <w:color w:val="000000"/>
+          <w:sz w:val="19"/>
+          <w:szCs w:val="19"/>
+        </w:rPr>
+        <w:t>(</w:t>
+      </w:r>
+      <w:proofErr w:type="spellStart"/>
+      <w:proofErr w:type="gramEnd"/>
+      <w:r>
+        <w:rPr>
+          <w:rFonts w:ascii="Consolas" w:hAnsi="Consolas" w:cs="Consolas"/>
+          <w:color w:val="2B91AF"/>
+          <w:sz w:val="19"/>
+          <w:szCs w:val="19"/>
+        </w:rPr>
+        <w:t>HomeDeliveryProvider</w:t>
+      </w:r>
+      <w:proofErr w:type="spellEnd"/>
+      <w:r>
+        <w:rPr>
+          <w:rFonts w:ascii="Consolas" w:hAnsi="Consolas" w:cs="Consolas"/>
+          <w:color w:val="000000"/>
+          <w:sz w:val="19"/>
+          <w:szCs w:val="19"/>
+        </w:rPr>
+        <w:t xml:space="preserve"> </w:t>
+      </w:r>
+      <w:proofErr w:type="spellStart"/>
+      <w:r>
+        <w:rPr>
+          <w:rFonts w:ascii="Consolas" w:hAnsi="Consolas" w:cs="Consolas"/>
+          <w:color w:val="000000"/>
+          <w:sz w:val="19"/>
+          <w:szCs w:val="19"/>
+        </w:rPr>
+        <w:t>objDeliveryProvider</w:t>
+      </w:r>
+      <w:proofErr w:type="spellEnd"/>
+      <w:r>
+        <w:rPr>
+          <w:rFonts w:ascii="Consolas" w:hAnsi="Consolas" w:cs="Consolas"/>
+          <w:color w:val="000000"/>
+          <w:sz w:val="19"/>
+          <w:szCs w:val="19"/>
+        </w:rPr>
+        <w:t>)</w:t>
+      </w:r>
+    </w:p>
+    <w:p>
+      <w:pPr>
+        <w:autoSpaceDE w:val="0"/>
+        <w:autoSpaceDN w:val="0"/>
+        <w:adjustRightInd w:val="0"/>
+        <w:spacing w:after="0" w:line="240" w:lineRule="auto"/>
+        <w:rPr>
+          <w:rFonts w:ascii="Consolas" w:hAnsi="Consolas" w:cs="Consolas"/>
+          <w:color w:val="000000"/>
+          <w:sz w:val="19"/>
+          <w:szCs w:val="19"/>
+        </w:rPr>
+      </w:pPr>
+      <w:r>
+        <w:rPr>
+          <w:rFonts w:ascii="Consolas" w:hAnsi="Consolas" w:cs="Consolas"/>
+          <w:color w:val="000000"/>
+          <w:sz w:val="19"/>
+          <w:szCs w:val="19"/>
+        </w:rPr>
+        <w:t xml:space="preserve">    {</w:t>
+      </w:r>
+    </w:p>
+    <w:p>
+      <w:pPr>
+        <w:autoSpaceDE w:val="0"/>
+        <w:autoSpaceDN w:val="0"/>
+        <w:adjustRightInd w:val="0"/>
+        <w:spacing w:after="0" w:line="240" w:lineRule="auto"/>
+        <w:rPr>
+          <w:rFonts w:ascii="Consolas" w:hAnsi="Consolas" w:cs="Consolas"/>
+          <w:color w:val="000000"/>
+          <w:sz w:val="19"/>
+          <w:szCs w:val="19"/>
+        </w:rPr>
+      </w:pPr>
+      <w:r>
+        <w:rPr>
+          <w:rFonts w:ascii="Consolas" w:hAnsi="Consolas" w:cs="Consolas"/>
+          <w:color w:val="000000"/>
+          <w:sz w:val="19"/>
+          <w:szCs w:val="19"/>
+        </w:rPr>
+        <w:t xml:space="preserve">        </w:t>
+      </w:r>
+      <w:proofErr w:type="spellStart"/>
+      <w:r>
+        <w:rPr>
+          <w:rFonts w:ascii="Consolas" w:hAnsi="Consolas" w:cs="Consolas"/>
+          <w:color w:val="000000"/>
+          <w:sz w:val="19"/>
+          <w:szCs w:val="19"/>
+        </w:rPr>
+        <w:t>HomeDeliveryProvider</w:t>
+      </w:r>
+      <w:proofErr w:type="spellEnd"/>
+      <w:r>
+        <w:rPr>
+          <w:rFonts w:ascii="Consolas" w:hAnsi="Consolas" w:cs="Consolas"/>
+          <w:color w:val="000000"/>
+          <w:sz w:val="19"/>
+          <w:szCs w:val="19"/>
+        </w:rPr>
+        <w:t xml:space="preserve"> = </w:t>
+      </w:r>
+      <w:proofErr w:type="spellStart"/>
+      <w:r>
+        <w:rPr>
+          <w:rFonts w:ascii="Consolas" w:hAnsi="Consolas" w:cs="Consolas"/>
+          <w:color w:val="000000"/>
+          <w:sz w:val="19"/>
+          <w:szCs w:val="19"/>
+        </w:rPr>
+        <w:t>objDeliveryProvider</w:t>
+      </w:r>
+      <w:proofErr w:type="spellEnd"/>
+      <w:r>
+        <w:rPr>
+          <w:rFonts w:ascii="Consolas" w:hAnsi="Consolas" w:cs="Consolas"/>
+          <w:color w:val="000000"/>
+          <w:sz w:val="19"/>
+          <w:szCs w:val="19"/>
+        </w:rPr>
+        <w:t>;</w:t>
+      </w:r>
+    </w:p>
+    <w:p>
+      <w:pPr>
+        <w:autoSpaceDE w:val="0"/>
+        <w:autoSpaceDN w:val="0"/>
+        <w:adjustRightInd w:val="0"/>
+        <w:spacing w:after="0" w:line="240" w:lineRule="auto"/>
+        <w:rPr>
+          <w:rFonts w:ascii="Consolas" w:hAnsi="Consolas" w:cs="Consolas"/>
+          <w:color w:val="000000"/>
+          <w:sz w:val="19"/>
+          <w:szCs w:val="19"/>
+        </w:rPr>
+      </w:pPr>
+      <w:r>
+        <w:rPr>
+          <w:rFonts w:ascii="Consolas" w:hAnsi="Consolas" w:cs="Consolas"/>
+          <w:color w:val="000000"/>
+          <w:sz w:val="19"/>
+          <w:szCs w:val="19"/>
+        </w:rPr>
+        <w:t xml:space="preserve">    }</w:t>
+      </w:r>
+    </w:p>
+    <w:p>
+      <w:pPr>
+        <w:autoSpaceDE w:val="0"/>
+        <w:autoSpaceDN w:val="0"/>
+        <w:adjustRightInd w:val="0"/>
+        <w:spacing w:after="0" w:line="240" w:lineRule="auto"/>
+        <w:rPr>
+          <w:rFonts w:ascii="Consolas" w:hAnsi="Consolas" w:cs="Consolas"/>
+          <w:color w:val="000000"/>
+          <w:sz w:val="19"/>
+          <w:szCs w:val="19"/>
+        </w:rPr>
+      </w:pPr>
+      <w:r>
+        <w:rPr>
+          <w:rFonts w:ascii="Consolas" w:hAnsi="Consolas" w:cs="Consolas"/>
+          <w:color w:val="000000"/>
+          <w:sz w:val="19"/>
+          <w:szCs w:val="19"/>
+        </w:rPr>
+        <w:t xml:space="preserve">    </w:t>
+      </w:r>
+      <w:r>
+        <w:rPr>
+          <w:rFonts w:ascii="Consolas" w:hAnsi="Consolas" w:cs="Consolas"/>
+          <w:color w:val="0000FF"/>
+          <w:sz w:val="19"/>
+          <w:szCs w:val="19"/>
+        </w:rPr>
+        <w:t>public</w:t>
+      </w:r>
+      <w:r>
+        <w:rPr>
+          <w:rFonts w:ascii="Consolas" w:hAnsi="Consolas" w:cs="Consolas"/>
+          <w:color w:val="000000"/>
+          <w:sz w:val="19"/>
+          <w:szCs w:val="19"/>
+        </w:rPr>
+        <w:t xml:space="preserve"> </w:t>
+      </w:r>
+      <w:r>
+        <w:rPr>
+          <w:rFonts w:ascii="Consolas" w:hAnsi="Consolas" w:cs="Consolas"/>
+          <w:color w:val="0000FF"/>
+          <w:sz w:val="19"/>
+          <w:szCs w:val="19"/>
+        </w:rPr>
+        <w:t>void</w:t>
+      </w:r>
+      <w:r>
+        <w:rPr>
+          <w:rFonts w:ascii="Consolas" w:hAnsi="Consolas" w:cs="Consolas"/>
+          <w:color w:val="000000"/>
+          <w:sz w:val="19"/>
+          <w:szCs w:val="19"/>
+        </w:rPr>
+        <w:t xml:space="preserve"> </w:t>
+      </w:r>
+      <w:r>
+        <w:rPr>
+          <w:rFonts w:ascii="Consolas" w:hAnsi="Consolas" w:cs="Consolas"/>
+          <w:color w:val="000000"/>
+          <w:sz w:val="19"/>
+          <w:szCs w:val="19"/>
+        </w:rPr>
+        <w:t>Get (</w:t>
+      </w:r>
+      <w:r>
+        <w:rPr>
+          <w:rFonts w:ascii="Consolas" w:hAnsi="Consolas" w:cs="Consolas"/>
+          <w:color w:val="0000FF"/>
+          <w:sz w:val="19"/>
+          <w:szCs w:val="19"/>
+        </w:rPr>
+        <w:t>int</w:t>
+      </w:r>
+      <w:r>
+        <w:rPr>
+          <w:rFonts w:ascii="Consolas" w:hAnsi="Consolas" w:cs="Consolas"/>
+          <w:color w:val="000000"/>
+          <w:sz w:val="19"/>
+          <w:szCs w:val="19"/>
+        </w:rPr>
+        <w:t xml:space="preserve"> id)</w:t>
+      </w:r>
+    </w:p>
+    <w:p>
+      <w:pPr>
+        <w:autoSpaceDE w:val="0"/>
+        <w:autoSpaceDN w:val="0"/>
+        <w:adjustRightInd w:val="0"/>
+        <w:spacing w:after="0" w:line="240" w:lineRule="auto"/>
+        <w:rPr>
+          <w:rFonts w:ascii="Consolas" w:hAnsi="Consolas" w:cs="Consolas"/>
+          <w:color w:val="000000"/>
+          <w:sz w:val="19"/>
+          <w:szCs w:val="19"/>
+        </w:rPr>
+      </w:pPr>
+      <w:r>
+        <w:rPr>
+          <w:rFonts w:ascii="Consolas" w:hAnsi="Consolas" w:cs="Consolas"/>
+          <w:color w:val="000000"/>
+          <w:sz w:val="19"/>
+          <w:szCs w:val="19"/>
+        </w:rPr>
+        <w:t xml:space="preserve">    {</w:t>
+      </w:r>
+    </w:p>
+    <w:p>
+      <w:pPr>
+        <w:autoSpaceDE w:val="0"/>
+        <w:autoSpaceDN w:val="0"/>
+        <w:adjustRightInd w:val="0"/>
+        <w:spacing w:after="0" w:line="240" w:lineRule="auto"/>
+        <w:rPr>
+          <w:rFonts w:ascii="Consolas" w:hAnsi="Consolas" w:cs="Consolas"/>
+          <w:color w:val="000000"/>
+          <w:sz w:val="19"/>
+          <w:szCs w:val="19"/>
+        </w:rPr>
+      </w:pPr>
+      <w:r>
+        <w:rPr>
+          <w:rFonts w:ascii="Consolas" w:hAnsi="Consolas" w:cs="Consolas"/>
+          <w:color w:val="000000"/>
+          <w:sz w:val="19"/>
+          <w:szCs w:val="19"/>
+        </w:rPr>
+        <w:t xml:space="preserve">        </w:t>
+      </w:r>
+      <w:proofErr w:type="spellStart"/>
+      <w:r>
+        <w:rPr>
+          <w:rFonts w:ascii="Consolas" w:hAnsi="Consolas" w:cs="Consolas"/>
+          <w:color w:val="2B91AF"/>
+          <w:sz w:val="19"/>
+          <w:szCs w:val="19"/>
+        </w:rPr>
+        <w:t>HomeDelivery</w:t>
+      </w:r>
+      <w:proofErr w:type="spellEnd"/>
+      <w:r>
+        <w:rPr>
+          <w:rFonts w:ascii="Consolas" w:hAnsi="Consolas" w:cs="Consolas"/>
+          <w:color w:val="000000"/>
+          <w:sz w:val="19"/>
+          <w:szCs w:val="19"/>
+        </w:rPr>
+        <w:t xml:space="preserve"> account = </w:t>
+      </w:r>
+      <w:proofErr w:type="spellStart"/>
+      <w:r>
+        <w:rPr>
+          <w:rFonts w:ascii="Consolas" w:hAnsi="Consolas" w:cs="Consolas"/>
+          <w:color w:val="000000"/>
+          <w:sz w:val="19"/>
+          <w:szCs w:val="19"/>
+        </w:rPr>
+        <w:t>HomeDeliveryProvider.GetPizza</w:t>
+      </w:r>
+      <w:proofErr w:type="spellEnd"/>
+      <w:r>
+        <w:rPr>
+          <w:rFonts w:ascii="Consolas" w:hAnsi="Consolas" w:cs="Consolas"/>
+          <w:color w:val="000000"/>
+          <w:sz w:val="19"/>
+          <w:szCs w:val="19"/>
+        </w:rPr>
+        <w:t>(id);</w:t>
+      </w:r>
+    </w:p>
+    <w:p>
+      <w:pPr>
+        <w:autoSpaceDE w:val="0"/>
+        <w:autoSpaceDN w:val="0"/>
+        <w:adjustRightInd w:val="0"/>
+        <w:spacing w:after="0" w:line="240" w:lineRule="auto"/>
+        <w:rPr>
+          <w:rFonts w:ascii="Consolas" w:hAnsi="Consolas" w:cs="Consolas"/>
+          <w:color w:val="000000"/>
+          <w:sz w:val="19"/>
+          <w:szCs w:val="19"/>
+        </w:rPr>
+      </w:pPr>
+      <w:r>
+        <w:rPr>
+          <w:rFonts w:ascii="Consolas" w:hAnsi="Consolas" w:cs="Consolas"/>
+          <w:color w:val="000000"/>
+          <w:sz w:val="19"/>
+          <w:szCs w:val="19"/>
+        </w:rPr>
+        <w:t xml:space="preserve">    }</w:t>
+      </w:r>
+    </w:p>
+    <w:p>
+      <w:pPr>
+        <w:autoSpaceDE w:val="0"/>
+        <w:autoSpaceDN w:val="0"/>
+        <w:adjustRightInd w:val="0"/>
+        <w:spacing w:after="0" w:line="240" w:lineRule="auto"/>
+        <w:rPr>
+          <w:rFonts w:ascii="Consolas" w:hAnsi="Consolas" w:cs="Consolas"/>
+          <w:color w:val="000000"/>
+          <w:sz w:val="19"/>
+          <w:szCs w:val="19"/>
+        </w:rPr>
+      </w:pPr>
+      <w:r>
+        <w:rPr>
+          <w:rFonts w:ascii="Consolas" w:hAnsi="Consolas" w:cs="Consolas"/>
+          <w:color w:val="000000"/>
+          <w:sz w:val="19"/>
+          <w:szCs w:val="19"/>
+        </w:rPr>
+        <w:t>}</w:t>
+      </w:r>
+    </w:p>
+    <w:p>
+      <w:pPr>
+        <w:autoSpaceDE w:val="0"/>
+        <w:autoSpaceDN w:val="0"/>
+        <w:adjustRightInd w:val="0"/>
+        <w:spacing w:after="0" w:line="240" w:lineRule="auto"/>
+        <w:rPr>
+          <w:rFonts w:ascii="Consolas" w:hAnsi="Consolas" w:cs="Consolas"/>
+          <w:color w:val="000000"/>
+          <w:sz w:val="19"/>
+          <w:szCs w:val="19"/>
+        </w:rPr>
+      </w:pPr>
+    </w:p>
+    <w:p>
+      <w:pPr>
+        <w:autoSpaceDE w:val="0"/>
+        <w:autoSpaceDN w:val="0"/>
+        <w:adjustRightInd w:val="0"/>
+        <w:spacing w:after="0" w:line="240" w:lineRule="auto"/>
+        <w:rPr>
+          <w:rFonts w:ascii="Consolas" w:hAnsi="Consolas" w:cs="Consolas"/>
+          <w:color w:val="000000"/>
+          <w:sz w:val="19"/>
+          <w:szCs w:val="19"/>
+        </w:rPr>
+      </w:pPr>
+      <w:r>
+        <w:rPr>
+          <w:rFonts w:ascii="Consolas" w:hAnsi="Consolas" w:cs="Consolas"/>
+          <w:color w:val="0000FF"/>
+          <w:sz w:val="19"/>
+          <w:szCs w:val="19"/>
+        </w:rPr>
+        <w:t>public</w:t>
+      </w:r>
+      <w:r>
+        <w:rPr>
+          <w:rFonts w:ascii="Consolas" w:hAnsi="Consolas" w:cs="Consolas"/>
+          <w:color w:val="000000"/>
+          <w:sz w:val="19"/>
+          <w:szCs w:val="19"/>
+        </w:rPr>
+        <w:t xml:space="preserve"> </w:t>
+      </w:r>
+      <w:r>
+        <w:rPr>
+          <w:rFonts w:ascii="Consolas" w:hAnsi="Consolas" w:cs="Consolas"/>
+          <w:color w:val="0000FF"/>
+          <w:sz w:val="19"/>
+          <w:szCs w:val="19"/>
+        </w:rPr>
+        <w:t>class</w:t>
+      </w:r>
+      <w:r>
+        <w:rPr>
+          <w:rFonts w:ascii="Consolas" w:hAnsi="Consolas" w:cs="Consolas"/>
+          <w:color w:val="000000"/>
+          <w:sz w:val="19"/>
+          <w:szCs w:val="19"/>
+        </w:rPr>
+        <w:t xml:space="preserve"> </w:t>
+      </w:r>
+      <w:proofErr w:type="spellStart"/>
+      <w:r>
+        <w:rPr>
+          <w:rFonts w:ascii="Consolas" w:hAnsi="Consolas" w:cs="Consolas"/>
+          <w:color w:val="2B91AF"/>
+          <w:sz w:val="19"/>
+          <w:szCs w:val="19"/>
+        </w:rPr>
+        <w:t>HomeDeliveryProvider</w:t>
+      </w:r>
+      <w:proofErr w:type="spellEnd"/>
+    </w:p>
+    <w:p>
+      <w:pPr>
+        <w:autoSpaceDE w:val="0"/>
+        <w:autoSpaceDN w:val="0"/>
+        <w:adjustRightInd w:val="0"/>
+        <w:spacing w:after="0" w:line="240" w:lineRule="auto"/>
+        <w:rPr>
+          <w:rFonts w:ascii="Consolas" w:hAnsi="Consolas" w:cs="Consolas"/>
+          <w:color w:val="000000"/>
+          <w:sz w:val="19"/>
+          <w:szCs w:val="19"/>
+        </w:rPr>
+      </w:pPr>
+      <w:r>
+        <w:rPr>
+          <w:rFonts w:ascii="Consolas" w:hAnsi="Consolas" w:cs="Consolas"/>
+          <w:color w:val="000000"/>
+          <w:sz w:val="19"/>
+          <w:szCs w:val="19"/>
+        </w:rPr>
+        <w:t>{</w:t>
+      </w:r>
+    </w:p>
+    <w:p>
+      <w:pPr>
+        <w:autoSpaceDE w:val="0"/>
+        <w:autoSpaceDN w:val="0"/>
+        <w:adjustRightInd w:val="0"/>
+        <w:spacing w:after="0" w:line="240" w:lineRule="auto"/>
+        <w:rPr>
+          <w:rFonts w:ascii="Consolas" w:hAnsi="Consolas" w:cs="Consolas"/>
+          <w:color w:val="000000"/>
+          <w:sz w:val="19"/>
+          <w:szCs w:val="19"/>
+        </w:rPr>
+      </w:pPr>
+      <w:r>
+        <w:rPr>
+          <w:rFonts w:ascii="Consolas" w:hAnsi="Consolas" w:cs="Consolas"/>
+          <w:color w:val="000000"/>
+          <w:sz w:val="19"/>
+          <w:szCs w:val="19"/>
+        </w:rPr>
+        <w:t xml:space="preserve">    </w:t>
+      </w:r>
+      <w:r>
+        <w:rPr>
+          <w:rFonts w:ascii="Consolas" w:hAnsi="Consolas" w:cs="Consolas"/>
+          <w:color w:val="0000FF"/>
+          <w:sz w:val="19"/>
+          <w:szCs w:val="19"/>
+        </w:rPr>
+        <w:t>public</w:t>
+      </w:r>
+      <w:r>
+        <w:rPr>
+          <w:rFonts w:ascii="Consolas" w:hAnsi="Consolas" w:cs="Consolas"/>
+          <w:color w:val="000000"/>
+          <w:sz w:val="19"/>
+          <w:szCs w:val="19"/>
+        </w:rPr>
+        <w:t xml:space="preserve"> </w:t>
+      </w:r>
+      <w:proofErr w:type="spellStart"/>
+      <w:r>
+        <w:rPr>
+          <w:rFonts w:ascii="Consolas" w:hAnsi="Consolas" w:cs="Consolas"/>
+          <w:color w:val="2B91AF"/>
+          <w:sz w:val="19"/>
+          <w:szCs w:val="19"/>
+        </w:rPr>
+        <w:t>HomeDelivery</w:t>
+      </w:r>
+      <w:proofErr w:type="spellEnd"/>
+      <w:r>
+        <w:rPr>
+          <w:rFonts w:ascii="Consolas" w:hAnsi="Consolas" w:cs="Consolas"/>
+          <w:color w:val="000000"/>
+          <w:sz w:val="19"/>
+          <w:szCs w:val="19"/>
+        </w:rPr>
+        <w:t xml:space="preserve"> </w:t>
+      </w:r>
+      <w:proofErr w:type="spellStart"/>
+      <w:r>
+        <w:rPr>
+          <w:rFonts w:ascii="Consolas" w:hAnsi="Consolas" w:cs="Consolas"/>
+          <w:color w:val="000000"/>
+          <w:sz w:val="19"/>
+          <w:szCs w:val="19"/>
+        </w:rPr>
+        <w:t>GetPizza</w:t>
+      </w:r>
+      <w:proofErr w:type="spellEnd"/>
+      <w:r>
+        <w:rPr>
+          <w:rFonts w:ascii="Consolas" w:hAnsi="Consolas" w:cs="Consolas"/>
+          <w:color w:val="000000"/>
+          <w:sz w:val="19"/>
+          <w:szCs w:val="19"/>
+        </w:rPr>
+        <w:t xml:space="preserve"> (</w:t>
+      </w:r>
+      <w:r>
+        <w:rPr>
+          <w:rFonts w:ascii="Consolas" w:hAnsi="Consolas" w:cs="Consolas"/>
+          <w:color w:val="0000FF"/>
+          <w:sz w:val="19"/>
+          <w:szCs w:val="19"/>
+        </w:rPr>
+        <w:t>int</w:t>
+      </w:r>
+      <w:r>
+        <w:rPr>
+          <w:rFonts w:ascii="Consolas" w:hAnsi="Consolas" w:cs="Consolas"/>
+          <w:color w:val="000000"/>
+          <w:sz w:val="19"/>
+          <w:szCs w:val="19"/>
+        </w:rPr>
+        <w:t xml:space="preserve"> id)</w:t>
+      </w:r>
+    </w:p>
+    <w:p>
+      <w:pPr>
+        <w:autoSpaceDE w:val="0"/>
+        <w:autoSpaceDN w:val="0"/>
+        <w:adjustRightInd w:val="0"/>
+        <w:spacing w:after="0" w:line="240" w:lineRule="auto"/>
+        <w:rPr>
+          <w:rFonts w:ascii="Consolas" w:hAnsi="Consolas" w:cs="Consolas"/>
+          <w:color w:val="000000"/>
+          <w:sz w:val="19"/>
+          <w:szCs w:val="19"/>
+        </w:rPr>
+      </w:pPr>
+      <w:r>
+        <w:rPr>
+          <w:rFonts w:ascii="Consolas" w:hAnsi="Consolas" w:cs="Consolas"/>
+          <w:color w:val="000000"/>
+          <w:sz w:val="19"/>
+          <w:szCs w:val="19"/>
+        </w:rPr>
+        <w:t xml:space="preserve">    {</w:t>
+      </w:r>
+    </w:p>
+    <w:p>
+      <w:pPr>
+        <w:autoSpaceDE w:val="0"/>
+        <w:autoSpaceDN w:val="0"/>
+        <w:adjustRightInd w:val="0"/>
+        <w:spacing w:after="0" w:line="240" w:lineRule="auto"/>
+        <w:rPr>
+          <w:rFonts w:ascii="Consolas" w:hAnsi="Consolas" w:cs="Consolas"/>
+          <w:color w:val="000000"/>
+          <w:sz w:val="19"/>
+          <w:szCs w:val="19"/>
+        </w:rPr>
+      </w:pPr>
+      <w:r>
+        <w:rPr>
+          <w:rFonts w:ascii="Consolas" w:hAnsi="Consolas" w:cs="Consolas"/>
+          <w:color w:val="000000"/>
+          <w:sz w:val="19"/>
+          <w:szCs w:val="19"/>
+        </w:rPr>
+        <w:t xml:space="preserve">        </w:t>
+      </w:r>
+      <w:r>
+        <w:rPr>
+          <w:rFonts w:ascii="Consolas" w:hAnsi="Consolas" w:cs="Consolas"/>
+          <w:color w:val="008000"/>
+          <w:sz w:val="19"/>
+          <w:szCs w:val="19"/>
+        </w:rPr>
+        <w:t>// get Pizza</w:t>
+      </w:r>
+    </w:p>
+    <w:p>
+      <w:pPr>
+        <w:autoSpaceDE w:val="0"/>
+        <w:autoSpaceDN w:val="0"/>
+        <w:adjustRightInd w:val="0"/>
+        <w:spacing w:after="0" w:line="240" w:lineRule="auto"/>
+        <w:rPr>
+          <w:rFonts w:ascii="Consolas" w:hAnsi="Consolas" w:cs="Consolas"/>
+          <w:color w:val="000000"/>
+          <w:sz w:val="19"/>
+          <w:szCs w:val="19"/>
+        </w:rPr>
+      </w:pPr>
+      <w:r>
+        <w:rPr>
+          <w:rFonts w:ascii="Consolas" w:hAnsi="Consolas" w:cs="Consolas"/>
+          <w:color w:val="000000"/>
+          <w:sz w:val="19"/>
+          <w:szCs w:val="19"/>
+        </w:rPr>
+        <w:t xml:space="preserve">    }</w:t>
+      </w:r>
+    </w:p>
+    <w:p>
+      <w:pPr>
+        <w:autoSpaceDE w:val="0"/>
+        <w:autoSpaceDN w:val="0"/>
+        <w:adjustRightInd w:val="0"/>
+        <w:spacing w:after="0" w:line="240" w:lineRule="auto"/>
+        <w:rPr>
+          <w:rFonts w:ascii="Consolas" w:hAnsi="Consolas" w:cs="Consolas"/>
+          <w:color w:val="000000"/>
+          <w:sz w:val="19"/>
+          <w:szCs w:val="19"/>
+        </w:rPr>
+      </w:pPr>
+      <w:r>
+        <w:rPr>
+          <w:rFonts w:ascii="Consolas" w:hAnsi="Consolas" w:cs="Consolas"/>
+          <w:color w:val="000000"/>
+          <w:sz w:val="19"/>
+          <w:szCs w:val="19"/>
+        </w:rPr>
+        <w:t>}</w:t>
+      </w:r>
+    </w:p>
+    <w:p>
+      <w:pPr>
+        <w:autoSpaceDE w:val="0"/>
+        <w:autoSpaceDN w:val="0"/>
+        <w:adjustRightInd w:val="0"/>
+        <w:spacing w:after="0" w:line="240" w:lineRule="auto"/>
+        <w:rPr>
+          <w:rFonts w:ascii="Consolas" w:hAnsi="Consolas" w:cs="Consolas"/>
+          <w:color w:val="000000"/>
+          <w:sz w:val="19"/>
+          <w:szCs w:val="19"/>
+        </w:rPr>
+      </w:pPr>
+    </w:p>
+    <w:p>
+      <w:pPr>
+        <w:autoSpaceDE w:val="0"/>
+        <w:autoSpaceDN w:val="0"/>
+        <w:adjustRightInd w:val="0"/>
+        <w:spacing w:after="0" w:line="240" w:lineRule="auto"/>
+        <w:rPr>
+          <w:rFonts w:ascii="Consolas" w:hAnsi="Consolas" w:cs="Consolas"/>
+          <w:color w:val="000000"/>
+          <w:sz w:val="19"/>
+          <w:szCs w:val="19"/>
+        </w:rPr>
+      </w:pPr>
+      <w:r>
+        <w:rPr>
+          <w:rFonts w:ascii="Consolas" w:hAnsi="Consolas" w:cs="Consolas"/>
+          <w:color w:val="0000FF"/>
+          <w:sz w:val="19"/>
+          <w:szCs w:val="19"/>
+        </w:rPr>
+        <w:t>public</w:t>
+      </w:r>
+      <w:r>
+        <w:rPr>
+          <w:rFonts w:ascii="Consolas" w:hAnsi="Consolas" w:cs="Consolas"/>
+          <w:color w:val="000000"/>
+          <w:sz w:val="19"/>
+          <w:szCs w:val="19"/>
+        </w:rPr>
+        <w:t xml:space="preserve"> </w:t>
+      </w:r>
+      <w:r>
+        <w:rPr>
+          <w:rFonts w:ascii="Consolas" w:hAnsi="Consolas" w:cs="Consolas"/>
+          <w:color w:val="0000FF"/>
+          <w:sz w:val="19"/>
+          <w:szCs w:val="19"/>
+        </w:rPr>
+        <w:t>class</w:t>
+      </w:r>
+      <w:r>
+        <w:rPr>
+          <w:rFonts w:ascii="Consolas" w:hAnsi="Consolas" w:cs="Consolas"/>
+          <w:color w:val="000000"/>
+          <w:sz w:val="19"/>
+          <w:szCs w:val="19"/>
+        </w:rPr>
+        <w:t xml:space="preserve"> </w:t>
+      </w:r>
+      <w:proofErr w:type="spellStart"/>
+      <w:r>
+        <w:rPr>
+          <w:rFonts w:ascii="Consolas" w:hAnsi="Consolas" w:cs="Consolas"/>
+          <w:color w:val="2B91AF"/>
+          <w:sz w:val="19"/>
+          <w:szCs w:val="19"/>
+        </w:rPr>
+        <w:t>HomeDelivery</w:t>
+      </w:r>
+      <w:proofErr w:type="spellEnd"/>
+    </w:p>
+    <w:p>
+      <w:pPr>
+        <w:autoSpaceDE w:val="0"/>
+        <w:autoSpaceDN w:val="0"/>
+        <w:adjustRightInd w:val="0"/>
+        <w:spacing w:after="0" w:line="240" w:lineRule="auto"/>
+        <w:rPr>
+          <w:rFonts w:ascii="Consolas" w:hAnsi="Consolas" w:cs="Consolas"/>
+          <w:color w:val="000000"/>
+          <w:sz w:val="19"/>
+          <w:szCs w:val="19"/>
+        </w:rPr>
+      </w:pPr>
+      <w:r>
+        <w:rPr>
+          <w:rFonts w:ascii="Consolas" w:hAnsi="Consolas" w:cs="Consolas"/>
+          <w:color w:val="000000"/>
+          <w:sz w:val="19"/>
+          <w:szCs w:val="19"/>
+        </w:rPr>
+        <w:t>{</w:t>
+      </w:r>
+    </w:p>
+    <w:p>
+      <w:pPr>
+        <w:autoSpaceDE w:val="0"/>
+        <w:autoSpaceDN w:val="0"/>
+        <w:adjustRightInd w:val="0"/>
+        <w:spacing w:after="0" w:line="240" w:lineRule="auto"/>
         <w:jc w:val="both"/>
         <w:rPr>
           <w:rFonts w:ascii="Cambria" w:hAnsi="Cambria"/>
           <w:b/>
-          <w:sz w:val="24"/>
-          <w:szCs w:val="24"/>
-        </w:rPr>
-      </w:pPr>
-    </w:p>
-    <w:p>
-      <w:pPr>
-        <w:spacing w:after="0"/>
-        <w:jc w:val="both"/>
-        <w:rPr>
-          <w:rFonts w:ascii="Cambria" w:hAnsi="Cambria"/>
-          <w:b/>
-          <w:sz w:val="24"/>
-          <w:szCs w:val="24"/>
-        </w:rPr>
-      </w:pPr>
-      <w:r>
-        <w:rPr>
-          <w:rFonts w:ascii="Cambria" w:hAnsi="Cambria"/>
-          <w:b/>
-          <w:sz w:val="24"/>
-          <w:szCs w:val="24"/>
-        </w:rPr>
-        <w:t>Before:</w:t>
-      </w:r>
-    </w:p>
-    <w:p>
-      <w:pPr>
-        <w:autoSpaceDE w:val="0"/>
-        <w:autoSpaceDN w:val="0"/>
-        <w:adjustRightInd w:val="0"/>
-        <w:spacing w:after="0" w:line="240" w:lineRule="auto"/>
-        <w:rPr>
-          <w:rFonts w:ascii="Cambria" w:hAnsi="Cambria"/>
-          <w:b/>
-          <w:sz w:val="24"/>
-          <w:szCs w:val="24"/>
-        </w:rPr>
-      </w:pPr>
-      <w:r>
-        <w:rPr>
-          <w:rFonts w:ascii="Consolas" w:hAnsi="Consolas" w:cs="Consolas"/>
-          <w:color w:val="000000"/>
-          <w:sz w:val="19"/>
-          <w:szCs w:val="19"/>
-        </w:rPr>
-        <w:t xml:space="preserve">    </w:t>
-      </w:r>
-    </w:p>
-    <w:p>
-      <w:pPr>
-        <w:spacing w:after="0"/>
-        <w:jc w:val="both"/>
-        <w:rPr>
-          <w:rFonts w:ascii="Cambria" w:hAnsi="Cambria"/>
-          <w:b/>
-          <w:sz w:val="24"/>
-          <w:szCs w:val="24"/>
-        </w:rPr>
-      </w:pPr>
-      <w:r>
-        <w:rPr>
-          <w:rFonts w:ascii="Cambria" w:hAnsi="Cambria"/>
-          <w:b/>
-          <w:sz w:val="24"/>
-          <w:szCs w:val="24"/>
-        </w:rPr>
-        <w:t>Mechanics</w:t>
-      </w:r>
-      <w:r>
-        <w:rPr>
-          <w:rFonts w:ascii="Cambria" w:hAnsi="Cambria"/>
-          <w:b/>
-          <w:sz w:val="24"/>
-          <w:szCs w:val="24"/>
-        </w:rPr>
-        <w:t>:</w:t>
-      </w:r>
-    </w:p>
-    <w:p>
-      <w:pPr>
-        <w:spacing w:after="0"/>
-        <w:jc w:val="both"/>
-        <w:rPr>
-          <w:rFonts w:ascii="Cambria" w:hAnsi="Cambria"/>
-          <w:b/>
-          <w:sz w:val="24"/>
-          <w:szCs w:val="24"/>
-        </w:rPr>
-      </w:pPr>
-      <w:r>
-        <w:rPr>
-          <w:rFonts w:ascii="Cambria" w:hAnsi="Cambria"/>
-          <w:b/>
-          <w:sz w:val="24"/>
-          <w:szCs w:val="24"/>
-        </w:rPr>
-        <w:t>After:</w:t>
-      </w:r>
-    </w:p>
-    <w:p>
-      <w:pPr>
-        <w:autoSpaceDE w:val="0"/>
-        <w:autoSpaceDN w:val="0"/>
-        <w:adjustRightInd w:val="0"/>
-        <w:spacing w:after="0" w:line="240" w:lineRule="auto"/>
-        <w:rPr>
-          <w:rFonts w:ascii="Cambria" w:hAnsi="Cambria"/>
-          <w:b/>
-          <w:sz w:val="24"/>
-          <w:szCs w:val="24"/>
-        </w:rPr>
-      </w:pPr>
-      <w:r>
-        <w:rPr>
-          <w:rFonts w:ascii="Consolas" w:hAnsi="Consolas" w:cs="Consolas"/>
-          <w:color w:val="000000"/>
-          <w:sz w:val="19"/>
-          <w:szCs w:val="19"/>
-        </w:rPr>
-        <w:t xml:space="preserve">  </w:t>
-      </w:r>
-      <w:bookmarkStart w:id="1" w:name="_GoBack"/>
-      <w:bookmarkEnd w:id="1"/>
+          <w:sz w:val="36"/>
+          <w:szCs w:val="24"/>
+        </w:rPr>
+      </w:pPr>
+      <w:r>
+        <w:rPr>
+          <w:rFonts w:ascii="Consolas" w:hAnsi="Consolas" w:cs="Consolas"/>
+          <w:color w:val="000000"/>
+          <w:sz w:val="19"/>
+          <w:szCs w:val="19"/>
+        </w:rPr>
+        <w:t>}</w:t>
+      </w:r>
     </w:p>
     <w:sectPr>
       <w:headerReference w:type="default" r:id="rId6"/>
@@ -239,36 +2590,17 @@
         <w:rFonts w:ascii="Cambria" w:hAnsi="Cambria"/>
         <w:sz w:val="24"/>
       </w:rPr>
-      <w:t>Task_</w:t>
+      <w:t xml:space="preserve">Task_14_Remove </w:t>
     </w:r>
+    <w:proofErr w:type="gramStart"/>
     <w:r>
       <w:rPr>
         <w:rFonts w:ascii="Cambria" w:hAnsi="Cambria"/>
         <w:sz w:val="24"/>
       </w:rPr>
-      <w:t>6</w:t>
+      <w:t>Middle Man</w:t>
     </w:r>
-    <w:r>
-      <w:rPr>
-        <w:rFonts w:ascii="Cambria" w:hAnsi="Cambria"/>
-        <w:sz w:val="24"/>
-      </w:rPr>
-      <w:t>_</w:t>
-    </w:r>
-    <w:r>
-      <w:rPr>
-        <w:rFonts w:ascii="Cambria" w:hAnsi="Cambria"/>
-        <w:sz w:val="24"/>
-      </w:rPr>
-      <w:t xml:space="preserve">Extract </w:t>
-    </w:r>
-    <w:r>
-      <w:rPr>
-        <w:rFonts w:ascii="Cambria" w:hAnsi="Cambria"/>
-        <w:sz w:val="24"/>
-      </w:rPr>
-      <w:t>Method Object</w:t>
-    </w:r>
+    <w:proofErr w:type="gramEnd"/>
     <w:r>
       <w:rPr>
         <w:rFonts w:ascii="Cambria" w:hAnsi="Cambria"/>
@@ -285,6 +2617,7 @@
       <w:t>Mahamud Hasan [299742]</w:t>
     </w:r>
   </w:p>
+  <w:p/>
 </w:hdr>
 </file>
 

</xml_diff>